<commit_message>
Add answers for questions 6 and 7
</commit_message>
<xml_diff>
--- a/HW1.docx
+++ b/HW1.docx
@@ -2062,13 +2062,14 @@
       <w:r>
         <w:rPr>
           <w:rFonts w:cs="Arial"/>
+          <w:noProof/>
           <w:sz w:val="20"/>
           <w:szCs w:val="20"/>
           <w:rtl/>
         </w:rPr>
         <w:lastRenderedPageBreak/>
         <w:drawing>
-          <wp:anchor distT="0" distB="0" distL="114300" distR="114300" simplePos="0" relativeHeight="251658240" behindDoc="0" locked="0" layoutInCell="1" allowOverlap="1" wp14:anchorId="3BBFD6EF">
+          <wp:anchor distT="0" distB="0" distL="114300" distR="114300" simplePos="0" relativeHeight="251658240" behindDoc="0" locked="0" layoutInCell="1" allowOverlap="1" wp14:anchorId="4C9E3FD0" wp14:editId="6E02F68F">
             <wp:simplePos x="0" y="0"/>
             <wp:positionH relativeFrom="column">
               <wp:posOffset>-161514</wp:posOffset>
@@ -2418,7 +2419,6 @@
         <w:bidi/>
         <w:ind w:left="360" w:firstLine="360"/>
         <w:rPr>
-          <w:rFonts w:hint="cs"/>
           <w:sz w:val="20"/>
           <w:szCs w:val="20"/>
           <w:rtl/>
@@ -2473,7 +2473,6 @@
         <w:bidi/>
         <w:ind w:left="720"/>
         <w:rPr>
-          <w:rFonts w:hint="cs"/>
           <w:sz w:val="20"/>
           <w:szCs w:val="20"/>
           <w:rtl/>
@@ -2690,12 +2689,13 @@
       <w:r>
         <w:rPr>
           <w:rFonts w:cs="Arial"/>
+          <w:noProof/>
           <w:sz w:val="20"/>
           <w:szCs w:val="20"/>
           <w:rtl/>
         </w:rPr>
         <w:drawing>
-          <wp:anchor distT="0" distB="0" distL="114300" distR="114300" simplePos="0" relativeHeight="251659264" behindDoc="0" locked="0" layoutInCell="1" allowOverlap="1" wp14:anchorId="00564A8C">
+          <wp:anchor distT="0" distB="0" distL="114300" distR="114300" simplePos="0" relativeHeight="251659264" behindDoc="0" locked="0" layoutInCell="1" allowOverlap="1" wp14:anchorId="02B9D0A7" wp14:editId="2D863E28">
             <wp:simplePos x="0" y="0"/>
             <wp:positionH relativeFrom="column">
               <wp:posOffset>-282089</wp:posOffset>
@@ -2912,10 +2912,8 @@
         <w:bidi/>
         <w:ind w:left="720"/>
         <w:rPr>
-          <w:rFonts w:hint="cs"/>
-          <w:sz w:val="20"/>
-          <w:szCs w:val="20"/>
-          <w:rtl/>
+          <w:sz w:val="20"/>
+          <w:szCs w:val="20"/>
         </w:rPr>
       </w:pPr>
       <w:r>
@@ -2943,69 +2941,742 @@
         </w:rPr>
         <w:t xml:space="preserve"> אינו צומת המתאים להזמנה).</w:t>
       </w:r>
+    </w:p>
+    <w:p>
+      <w:pPr>
+        <w:bidi/>
+        <w:ind w:left="720"/>
+        <w:rPr>
+          <w:sz w:val="20"/>
+          <w:szCs w:val="20"/>
+        </w:rPr>
+      </w:pPr>
+    </w:p>
+    <w:p>
+      <w:pPr>
+        <w:pStyle w:val="ListParagraph"/>
+        <w:numPr>
+          <w:ilvl w:val="0"/>
+          <w:numId w:val="1"/>
+        </w:numPr>
+        <w:bidi/>
+        <w:rPr>
+          <w:sz w:val="20"/>
+          <w:szCs w:val="20"/>
+        </w:rPr>
+      </w:pPr>
+      <w:r>
+        <w:rPr>
+          <w:rFonts w:hint="cs"/>
+          <w:sz w:val="20"/>
+          <w:szCs w:val="20"/>
+          <w:rtl/>
+        </w:rPr>
+        <w:t xml:space="preserve">פונקצית העוקב מוגדרת </w:t>
+      </w:r>
+      <w:r>
+        <w:rPr>
+          <w:rFonts w:hint="cs"/>
+          <w:sz w:val="20"/>
+          <w:szCs w:val="20"/>
+          <w:rtl/>
+        </w:rPr>
+        <w:t>כדלהלן:</w:t>
+      </w:r>
+    </w:p>
+    <w:p>
+      <w:pPr>
+        <w:bidi/>
+        <w:rPr>
+          <w:sz w:val="20"/>
+          <w:szCs w:val="20"/>
+          <w:rtl/>
+        </w:rPr>
+      </w:pPr>
+    </w:p>
+    <w:p>
+      <w:pPr>
+        <w:rPr>
+          <w:sz w:val="20"/>
+          <w:szCs w:val="20"/>
+        </w:rPr>
+      </w:pPr>
+      <w:r>
+        <w:rPr>
+          <w:sz w:val="20"/>
+          <w:szCs w:val="20"/>
+        </w:rPr>
+        <w:t>Succ((v1,d1,F1,T1)) = {(v2,d2,T2,F2) | v2 isin V, (v1,v2) isin E, Dist(v1,v2) &lt;= d1, T2=T1, F2=F1}</w:t>
+      </w:r>
+    </w:p>
+    <w:p>
+      <w:pPr>
+        <w:ind w:firstLine="720"/>
+        <w:rPr>
+          <w:rFonts w:hint="cs"/>
+          <w:sz w:val="20"/>
+          <w:szCs w:val="20"/>
+        </w:rPr>
+      </w:pPr>
+      <w:r>
+        <w:rPr>
+          <w:sz w:val="20"/>
+          <w:szCs w:val="20"/>
+        </w:rPr>
+        <w:t xml:space="preserve">Unity </w:t>
+      </w:r>
+      <w:r>
+        <w:rPr>
+          <w:sz w:val="20"/>
+          <w:szCs w:val="20"/>
+        </w:rPr>
+        <w:t xml:space="preserve">{(v2,d2,T2,F2) | v2 isin V, (v1,v2) isin E, Dist(v1,v2) &lt;= d1, </w:t>
+      </w:r>
+      <w:r>
+        <w:rPr>
+          <w:sz w:val="20"/>
+          <w:szCs w:val="20"/>
+        </w:rPr>
+        <w:t xml:space="preserve">v2 isin Ord, </w:t>
+      </w:r>
+      <w:r>
+        <w:rPr>
+          <w:sz w:val="20"/>
+          <w:szCs w:val="20"/>
+        </w:rPr>
+        <w:t>T2=T1</w:t>
+      </w:r>
+      <w:r>
+        <w:rPr>
+          <w:sz w:val="20"/>
+          <w:szCs w:val="20"/>
+        </w:rPr>
+        <w:t>_unity_{v2}</w:t>
+      </w:r>
+      <w:r>
+        <w:rPr>
+          <w:sz w:val="20"/>
+          <w:szCs w:val="20"/>
+        </w:rPr>
+        <w:t>, F2=F1</w:t>
+      </w:r>
+      <w:r>
+        <w:rPr>
+          <w:sz w:val="20"/>
+          <w:szCs w:val="20"/>
+        </w:rPr>
+        <w:t>/{v1}</w:t>
+      </w:r>
+      <w:r>
+        <w:rPr>
+          <w:sz w:val="20"/>
+          <w:szCs w:val="20"/>
+        </w:rPr>
+        <w:t>}</w:t>
+      </w:r>
+    </w:p>
+    <w:p>
+      <w:pPr>
+        <w:bidi/>
+        <w:rPr>
+          <w:sz w:val="20"/>
+          <w:szCs w:val="20"/>
+          <w:rtl/>
+        </w:rPr>
+      </w:pPr>
+    </w:p>
+    <w:p>
+      <w:pPr>
+        <w:bidi/>
+        <w:rPr>
+          <w:rFonts w:hint="cs"/>
+          <w:sz w:val="20"/>
+          <w:szCs w:val="20"/>
+          <w:rtl/>
+        </w:rPr>
+      </w:pPr>
+      <w:r>
+        <w:rPr>
+          <w:rFonts w:hint="cs"/>
+          <w:sz w:val="20"/>
+          <w:szCs w:val="20"/>
+          <w:rtl/>
+        </w:rPr>
+        <w:t xml:space="preserve">הסבר: </w:t>
+      </w:r>
+      <w:r>
+        <w:rPr>
+          <w:sz w:val="20"/>
+          <w:szCs w:val="20"/>
+        </w:rPr>
+        <w:t>v2</w:t>
+      </w:r>
+      <w:r>
+        <w:rPr>
+          <w:rFonts w:hint="cs"/>
+          <w:sz w:val="20"/>
+          <w:szCs w:val="20"/>
+          <w:rtl/>
+        </w:rPr>
+        <w:t xml:space="preserve"> הוא צומת ב-</w:t>
+      </w:r>
+      <w:r>
+        <w:rPr>
+          <w:sz w:val="20"/>
+          <w:szCs w:val="20"/>
+        </w:rPr>
+        <w:t>V</w:t>
+      </w:r>
+      <w:r>
+        <w:rPr>
+          <w:rFonts w:hint="cs"/>
+          <w:sz w:val="20"/>
+          <w:szCs w:val="20"/>
+          <w:rtl/>
+        </w:rPr>
+        <w:t xml:space="preserve">, יש דרך </w:t>
+      </w:r>
+      <w:r>
+        <w:rPr>
+          <w:rFonts w:hint="cs"/>
+          <w:sz w:val="20"/>
+          <w:szCs w:val="20"/>
+          <w:rtl/>
+        </w:rPr>
+        <w:t xml:space="preserve">המקשרת בין הצמתים </w:t>
+      </w:r>
+      <w:r>
+        <w:rPr>
+          <w:sz w:val="20"/>
+          <w:szCs w:val="20"/>
+        </w:rPr>
+        <w:t>v1,v2</w:t>
+      </w:r>
+      <w:r>
+        <w:rPr>
+          <w:rFonts w:hint="cs"/>
+          <w:sz w:val="20"/>
+          <w:szCs w:val="20"/>
+          <w:rtl/>
+        </w:rPr>
+        <w:t>, הדלק הנותר במיכל לפני תחילת הנסיעה מספיק כדי לנסוע מ-</w:t>
+      </w:r>
+      <w:r>
+        <w:rPr>
+          <w:sz w:val="20"/>
+          <w:szCs w:val="20"/>
+        </w:rPr>
+        <w:t>v1</w:t>
+      </w:r>
+      <w:r>
+        <w:rPr>
+          <w:rFonts w:hint="cs"/>
+          <w:sz w:val="20"/>
+          <w:szCs w:val="20"/>
+          <w:rtl/>
+        </w:rPr>
+        <w:t xml:space="preserve"> ל-</w:t>
+      </w:r>
+      <w:r>
+        <w:rPr>
+          <w:sz w:val="20"/>
+          <w:szCs w:val="20"/>
+        </w:rPr>
+        <w:t>v2</w:t>
+      </w:r>
+      <w:r>
+        <w:rPr>
+          <w:rFonts w:hint="cs"/>
+          <w:sz w:val="20"/>
+          <w:szCs w:val="20"/>
+          <w:rtl/>
+        </w:rPr>
+        <w:t xml:space="preserve"> (מבחינת מרחק </w:t>
+      </w:r>
+      <w:r>
+        <w:rPr>
+          <w:sz w:val="20"/>
+          <w:szCs w:val="20"/>
+          <w:rtl/>
+        </w:rPr>
+        <w:t>–</w:t>
+      </w:r>
+      <w:r>
+        <w:rPr>
+          <w:rFonts w:hint="cs"/>
+          <w:sz w:val="20"/>
+          <w:szCs w:val="20"/>
+          <w:rtl/>
+        </w:rPr>
+        <w:t xml:space="preserve"> קילומטרים), ובנוסף אחת משתי אפשרויות לגבי </w:t>
+      </w:r>
+      <w:r>
+        <w:rPr>
+          <w:sz w:val="20"/>
+          <w:szCs w:val="20"/>
+        </w:rPr>
+        <w:t>T</w:t>
+      </w:r>
+      <w:r>
+        <w:rPr>
+          <w:rFonts w:hint="cs"/>
+          <w:sz w:val="20"/>
+          <w:szCs w:val="20"/>
+          <w:rtl/>
+        </w:rPr>
+        <w:t xml:space="preserve"> ו-</w:t>
+      </w:r>
+      <w:r>
+        <w:rPr>
+          <w:sz w:val="20"/>
+          <w:szCs w:val="20"/>
+        </w:rPr>
+        <w:t>F</w:t>
+      </w:r>
+      <w:r>
+        <w:rPr>
+          <w:rFonts w:hint="cs"/>
+          <w:sz w:val="20"/>
+          <w:szCs w:val="20"/>
+          <w:rtl/>
+        </w:rPr>
+        <w:t xml:space="preserve">: הצומת </w:t>
+      </w:r>
+      <w:r>
+        <w:rPr>
+          <w:sz w:val="20"/>
+          <w:szCs w:val="20"/>
+        </w:rPr>
+        <w:t>v2</w:t>
+      </w:r>
+      <w:r>
+        <w:rPr>
+          <w:rFonts w:hint="cs"/>
+          <w:sz w:val="20"/>
+          <w:szCs w:val="20"/>
+          <w:rtl/>
+        </w:rPr>
+        <w:t xml:space="preserve"> הוא צומת המתאים להזמנה, ואז </w:t>
+      </w:r>
+      <w:r>
+        <w:rPr>
+          <w:sz w:val="20"/>
+          <w:szCs w:val="20"/>
+        </w:rPr>
+        <w:t>T2</w:t>
+      </w:r>
+      <w:r>
+        <w:rPr>
+          <w:rFonts w:hint="cs"/>
+          <w:sz w:val="20"/>
+          <w:szCs w:val="20"/>
+          <w:rtl/>
+        </w:rPr>
+        <w:t xml:space="preserve"> הוא </w:t>
+      </w:r>
+      <w:r>
+        <w:rPr>
+          <w:sz w:val="20"/>
+          <w:szCs w:val="20"/>
+        </w:rPr>
+        <w:t>T1</w:t>
+      </w:r>
+      <w:r>
+        <w:rPr>
+          <w:rFonts w:hint="cs"/>
+          <w:sz w:val="20"/>
+          <w:szCs w:val="20"/>
+          <w:rtl/>
+        </w:rPr>
+        <w:t xml:space="preserve"> בתוספת הצומת </w:t>
+      </w:r>
+      <w:r>
+        <w:rPr>
+          <w:sz w:val="20"/>
+          <w:szCs w:val="20"/>
+        </w:rPr>
+        <w:t>v2</w:t>
+      </w:r>
+      <w:r>
+        <w:rPr>
+          <w:rFonts w:hint="cs"/>
+          <w:sz w:val="20"/>
+          <w:szCs w:val="20"/>
+          <w:rtl/>
+        </w:rPr>
+        <w:t>, ו-</w:t>
+      </w:r>
+      <w:r>
+        <w:rPr>
+          <w:sz w:val="20"/>
+          <w:szCs w:val="20"/>
+        </w:rPr>
+        <w:t>F2</w:t>
+      </w:r>
+      <w:r>
+        <w:rPr>
+          <w:rFonts w:hint="cs"/>
+          <w:sz w:val="20"/>
+          <w:szCs w:val="20"/>
+          <w:rtl/>
+        </w:rPr>
+        <w:t xml:space="preserve"> הוא </w:t>
+      </w:r>
+      <w:r>
+        <w:rPr>
+          <w:sz w:val="20"/>
+          <w:szCs w:val="20"/>
+        </w:rPr>
+        <w:t>F1</w:t>
+      </w:r>
+      <w:r>
+        <w:rPr>
+          <w:rFonts w:hint="cs"/>
+          <w:sz w:val="20"/>
+          <w:szCs w:val="20"/>
+          <w:rtl/>
+        </w:rPr>
+        <w:t xml:space="preserve"> ללא הצומת </w:t>
+      </w:r>
+      <w:r>
+        <w:rPr>
+          <w:sz w:val="20"/>
+          <w:szCs w:val="20"/>
+        </w:rPr>
+        <w:t>v2</w:t>
+      </w:r>
+      <w:r>
+        <w:rPr>
+          <w:rFonts w:hint="cs"/>
+          <w:sz w:val="20"/>
+          <w:szCs w:val="20"/>
+          <w:rtl/>
+        </w:rPr>
+        <w:t xml:space="preserve"> (כלומר ההזמנה </w:t>
+      </w:r>
+      <w:r>
+        <w:rPr>
+          <w:sz w:val="20"/>
+          <w:szCs w:val="20"/>
+        </w:rPr>
+        <w:t>v2</w:t>
+      </w:r>
+      <w:r>
+        <w:rPr>
+          <w:rFonts w:hint="cs"/>
+          <w:sz w:val="20"/>
+          <w:szCs w:val="20"/>
+          <w:rtl/>
+        </w:rPr>
+        <w:t xml:space="preserve"> הושלמה), </w:t>
+      </w:r>
+      <w:r>
+        <w:rPr>
+          <w:rFonts w:hint="cs"/>
+          <w:b/>
+          <w:bCs/>
+          <w:sz w:val="20"/>
+          <w:szCs w:val="20"/>
+          <w:rtl/>
+        </w:rPr>
+        <w:t>או</w:t>
+      </w:r>
+      <w:r>
+        <w:rPr>
+          <w:rFonts w:hint="cs"/>
+          <w:sz w:val="20"/>
+          <w:szCs w:val="20"/>
+          <w:rtl/>
+        </w:rPr>
+        <w:t xml:space="preserve"> שהצומת </w:t>
+      </w:r>
+      <w:r>
+        <w:rPr>
+          <w:sz w:val="20"/>
+          <w:szCs w:val="20"/>
+        </w:rPr>
+        <w:t>v2</w:t>
+      </w:r>
+      <w:r>
+        <w:rPr>
+          <w:rFonts w:hint="cs"/>
+          <w:sz w:val="20"/>
+          <w:szCs w:val="20"/>
+          <w:rtl/>
+        </w:rPr>
+        <w:t xml:space="preserve"> אינו צומת הזמנה ואז </w:t>
+      </w:r>
+      <w:r>
+        <w:rPr>
+          <w:sz w:val="20"/>
+          <w:szCs w:val="20"/>
+        </w:rPr>
+        <w:t>T2 = T1</w:t>
+      </w:r>
+      <w:r>
+        <w:rPr>
+          <w:rFonts w:hint="cs"/>
+          <w:sz w:val="20"/>
+          <w:szCs w:val="20"/>
+          <w:rtl/>
+        </w:rPr>
+        <w:t xml:space="preserve"> ו-</w:t>
+      </w:r>
+      <w:r>
+        <w:rPr>
+          <w:sz w:val="20"/>
+          <w:szCs w:val="20"/>
+        </w:rPr>
+        <w:t>F2 = F1</w:t>
+      </w:r>
+      <w:r>
+        <w:rPr>
+          <w:rFonts w:hint="cs"/>
+          <w:sz w:val="20"/>
+          <w:szCs w:val="20"/>
+          <w:rtl/>
+        </w:rPr>
+        <w:t xml:space="preserve"> כלומר הם נותרים ללא שינוי.</w:t>
+      </w:r>
+    </w:p>
+    <w:p>
+      <w:pPr>
+        <w:bidi/>
+        <w:rPr>
+          <w:sz w:val="20"/>
+          <w:szCs w:val="20"/>
+          <w:rtl/>
+        </w:rPr>
+      </w:pPr>
+    </w:p>
+    <w:p>
+      <w:pPr>
+        <w:bidi/>
+        <w:rPr>
+          <w:rFonts w:hint="cs"/>
+          <w:color w:val="FF0000"/>
+          <w:sz w:val="20"/>
+          <w:szCs w:val="20"/>
+          <w:rtl/>
+        </w:rPr>
+      </w:pPr>
+      <w:r>
+        <w:rPr>
+          <w:rFonts w:hint="cs"/>
+          <w:color w:val="FF0000"/>
+          <w:sz w:val="20"/>
+          <w:szCs w:val="20"/>
+          <w:rtl/>
+        </w:rPr>
+        <w:t>(האם להתייחס לכך ש-</w:t>
+      </w:r>
+      <w:r>
+        <w:rPr>
+          <w:color w:val="FF0000"/>
+          <w:sz w:val="20"/>
+          <w:szCs w:val="20"/>
+        </w:rPr>
+        <w:t>d2</w:t>
+      </w:r>
+      <w:r>
+        <w:rPr>
+          <w:rFonts w:hint="cs"/>
+          <w:color w:val="FF0000"/>
+          <w:sz w:val="20"/>
+          <w:szCs w:val="20"/>
+          <w:rtl/>
+        </w:rPr>
+        <w:t xml:space="preserve"> יכול להיות </w:t>
+      </w:r>
+      <w:r>
+        <w:rPr>
+          <w:color w:val="FF0000"/>
+          <w:sz w:val="20"/>
+          <w:szCs w:val="20"/>
+        </w:rPr>
+        <w:t>d_refuel</w:t>
+      </w:r>
+      <w:r>
+        <w:rPr>
+          <w:rFonts w:hint="cs"/>
+          <w:color w:val="FF0000"/>
+          <w:sz w:val="20"/>
+          <w:szCs w:val="20"/>
+          <w:rtl/>
+        </w:rPr>
+        <w:t xml:space="preserve"> אם </w:t>
+      </w:r>
+      <w:r>
+        <w:rPr>
+          <w:color w:val="FF0000"/>
+          <w:sz w:val="20"/>
+          <w:szCs w:val="20"/>
+        </w:rPr>
+        <w:t>v2 isin GasStations</w:t>
+      </w:r>
+      <w:r>
+        <w:rPr>
+          <w:rFonts w:hint="cs"/>
+          <w:color w:val="FF0000"/>
+          <w:sz w:val="20"/>
+          <w:szCs w:val="20"/>
+          <w:rtl/>
+        </w:rPr>
+        <w:t>?)</w:t>
+      </w:r>
+    </w:p>
+    <w:p>
+      <w:pPr>
+        <w:bidi/>
+        <w:rPr>
+          <w:sz w:val="20"/>
+          <w:szCs w:val="20"/>
+          <w:rtl/>
+        </w:rPr>
+      </w:pPr>
+    </w:p>
+    <w:p>
+      <w:pPr>
+        <w:bidi/>
+        <w:rPr>
+          <w:sz w:val="20"/>
+          <w:szCs w:val="20"/>
+          <w:rtl/>
+        </w:rPr>
+      </w:pPr>
       <w:bookmarkStart w:id="0" w:name="_GoBack"/>
       <w:bookmarkEnd w:id="0"/>
     </w:p>
     <w:p>
       <w:pPr>
-        <w:bidi/>
-        <w:rPr>
-          <w:sz w:val="20"/>
-          <w:szCs w:val="20"/>
-          <w:rtl/>
-        </w:rPr>
-      </w:pPr>
-    </w:p>
-    <w:p>
-      <w:pPr>
-        <w:bidi/>
-        <w:rPr>
-          <w:sz w:val="20"/>
-          <w:szCs w:val="20"/>
-          <w:rtl/>
-        </w:rPr>
-      </w:pPr>
-    </w:p>
-    <w:p>
-      <w:pPr>
-        <w:bidi/>
-        <w:rPr>
-          <w:sz w:val="20"/>
-          <w:szCs w:val="20"/>
-          <w:rtl/>
-        </w:rPr>
-      </w:pPr>
-    </w:p>
-    <w:p>
-      <w:pPr>
-        <w:bidi/>
-        <w:rPr>
-          <w:sz w:val="20"/>
-          <w:szCs w:val="20"/>
-          <w:rtl/>
-        </w:rPr>
-      </w:pPr>
-    </w:p>
-    <w:p>
-      <w:pPr>
-        <w:bidi/>
-        <w:rPr>
-          <w:sz w:val="20"/>
-          <w:szCs w:val="20"/>
-          <w:rtl/>
-        </w:rPr>
-      </w:pPr>
-    </w:p>
-    <w:p>
-      <w:pPr>
-        <w:bidi/>
-        <w:rPr>
-          <w:rFonts w:hint="cs"/>
-          <w:sz w:val="20"/>
-          <w:szCs w:val="20"/>
-          <w:rtl/>
-        </w:rPr>
-      </w:pPr>
+        <w:pStyle w:val="ListParagraph"/>
+        <w:numPr>
+          <w:ilvl w:val="0"/>
+          <w:numId w:val="1"/>
+        </w:numPr>
+        <w:bidi/>
+        <w:rPr>
+          <w:sz w:val="20"/>
+          <w:szCs w:val="20"/>
+          <w:rtl/>
+        </w:rPr>
+      </w:pPr>
+      <w:r>
+        <w:rPr>
+          <w:rFonts w:hint="cs"/>
+          <w:sz w:val="20"/>
+          <w:szCs w:val="20"/>
+          <w:rtl/>
+        </w:rPr>
+        <w:t xml:space="preserve">בהנחה שאין שתי הזמנות במיקומים זהים, חסם תחתון לעומק המינימאלי של מצב מטרה כלשהו במרחב החיפוש הוא </w:t>
+      </w:r>
+      <w:r>
+        <w:rPr>
+          <w:rFonts w:hint="cs"/>
+          <w:sz w:val="20"/>
+          <w:szCs w:val="20"/>
+          <w:rtl/>
+        </w:rPr>
+        <w:t xml:space="preserve">1, וזאת מכיוון שיתכן מצב שבו מצומת ההתחלה יש דרך ישירה לכל אחד מצמתי ההזמנות, ואז כדי להשלים את כל ההזמנות נצא מצומת ההתחלה ונגיע אל צומת ההזמנה הראשון בעומק 1, ואז נשוב לצומת ההתחלה ומשם נצא לצומת ההזמנה הבא בעומק 1 שוב, ונחזור לצומת ההתחלה, וכן הלאה לגבי כל צמתי ההזמנה. ואז נגיע למצב: </w:t>
+      </w:r>
+      <w:r>
+        <w:rPr>
+          <w:sz w:val="20"/>
+          <w:szCs w:val="20"/>
+        </w:rPr>
+        <w:t>(v_t, d, emptyset, Ord)</w:t>
+      </w:r>
+      <w:r>
+        <w:rPr>
+          <w:rFonts w:hint="cs"/>
+          <w:sz w:val="20"/>
+          <w:szCs w:val="20"/>
+          <w:rtl/>
+        </w:rPr>
+        <w:t xml:space="preserve"> כאשר </w:t>
+      </w:r>
+      <w:r>
+        <w:rPr>
+          <w:sz w:val="20"/>
+          <w:szCs w:val="20"/>
+        </w:rPr>
+        <w:t>v_t</w:t>
+      </w:r>
+      <w:r>
+        <w:rPr>
+          <w:rFonts w:hint="cs"/>
+          <w:sz w:val="20"/>
+          <w:szCs w:val="20"/>
+          <w:rtl/>
+        </w:rPr>
+        <w:t xml:space="preserve"> הוא צומת הזמנה כלשהו, </w:t>
+      </w:r>
+      <w:r>
+        <w:rPr>
+          <w:sz w:val="20"/>
+          <w:szCs w:val="20"/>
+        </w:rPr>
+        <w:t>d</w:t>
+      </w:r>
+      <w:r>
+        <w:rPr>
+          <w:rFonts w:hint="cs"/>
+          <w:sz w:val="20"/>
+          <w:szCs w:val="20"/>
+          <w:rtl/>
+        </w:rPr>
+        <w:t xml:space="preserve"> הוא מרחק כלשהו שניתן להשלים עם הדלק שנותר (נותרה כמות כלשהי של דלק), לא נותרו עוד הזמנות למסור ובהתאם כמובן כל ההזמנות נמסרו. והמצב שתיארנו שייך ל-</w:t>
+      </w:r>
+      <w:r>
+        <w:rPr>
+          <w:sz w:val="20"/>
+          <w:szCs w:val="20"/>
+        </w:rPr>
+        <w:t>G_d</w:t>
+      </w:r>
+      <w:r>
+        <w:rPr>
+          <w:rFonts w:hint="cs"/>
+          <w:sz w:val="20"/>
+          <w:szCs w:val="20"/>
+          <w:rtl/>
+        </w:rPr>
+        <w:t xml:space="preserve"> </w:t>
+      </w:r>
+      <w:r>
+        <w:rPr>
+          <w:sz w:val="20"/>
+          <w:szCs w:val="20"/>
+          <w:rtl/>
+        </w:rPr>
+        <w:t>–</w:t>
+      </w:r>
+      <w:r>
+        <w:rPr>
+          <w:rFonts w:hint="cs"/>
+          <w:sz w:val="20"/>
+          <w:szCs w:val="20"/>
+          <w:rtl/>
+        </w:rPr>
+        <w:t xml:space="preserve"> כלומר הוא מצב מטרה </w:t>
+      </w:r>
+      <w:r>
+        <w:rPr>
+          <w:sz w:val="20"/>
+          <w:szCs w:val="20"/>
+          <w:rtl/>
+        </w:rPr>
+        <w:t>–</w:t>
+      </w:r>
+      <w:r>
+        <w:rPr>
+          <w:rFonts w:hint="cs"/>
+          <w:sz w:val="20"/>
+          <w:szCs w:val="20"/>
+          <w:rtl/>
+        </w:rPr>
+        <w:t xml:space="preserve"> לפי ההגדרה.</w:t>
+      </w:r>
     </w:p>
     <w:sectPr>
       <w:pgSz w:w="11900" w:h="16840"/>
@@ -3110,8 +3781,102 @@
       </w:pPr>
     </w:lvl>
   </w:abstractNum>
+  <w:abstractNum w:abstractNumId="1" w15:restartNumberingAfterBreak="0">
+    <w:nsid w:val="616E00CB"/>
+    <w:multiLevelType w:val="hybridMultilevel"/>
+    <w:tmpl w:val="481E1CEE"/>
+    <w:lvl w:ilvl="0" w:tplc="1AD81798">
+      <w:start w:val="1"/>
+      <w:numFmt w:val="decimal"/>
+      <w:lvlText w:val="%1)"/>
+      <w:lvlJc w:val="left"/>
+      <w:pPr>
+        <w:ind w:left="720" w:hanging="360"/>
+      </w:pPr>
+      <w:rPr>
+        <w:rFonts w:hint="default"/>
+        <w:sz w:val="20"/>
+        <w:szCs w:val="20"/>
+      </w:rPr>
+    </w:lvl>
+    <w:lvl w:ilvl="1" w:tplc="04090019">
+      <w:start w:val="1"/>
+      <w:numFmt w:val="lowerLetter"/>
+      <w:lvlText w:val="%2."/>
+      <w:lvlJc w:val="left"/>
+      <w:pPr>
+        <w:ind w:left="1440" w:hanging="360"/>
+      </w:pPr>
+    </w:lvl>
+    <w:lvl w:ilvl="2" w:tplc="0409001B">
+      <w:start w:val="1"/>
+      <w:numFmt w:val="lowerRoman"/>
+      <w:lvlText w:val="%3."/>
+      <w:lvlJc w:val="right"/>
+      <w:pPr>
+        <w:ind w:left="2160" w:hanging="180"/>
+      </w:pPr>
+    </w:lvl>
+    <w:lvl w:ilvl="3" w:tplc="0409000F" w:tentative="1">
+      <w:start w:val="1"/>
+      <w:numFmt w:val="decimal"/>
+      <w:lvlText w:val="%4."/>
+      <w:lvlJc w:val="left"/>
+      <w:pPr>
+        <w:ind w:left="2880" w:hanging="360"/>
+      </w:pPr>
+    </w:lvl>
+    <w:lvl w:ilvl="4" w:tplc="04090019" w:tentative="1">
+      <w:start w:val="1"/>
+      <w:numFmt w:val="lowerLetter"/>
+      <w:lvlText w:val="%5."/>
+      <w:lvlJc w:val="left"/>
+      <w:pPr>
+        <w:ind w:left="3600" w:hanging="360"/>
+      </w:pPr>
+    </w:lvl>
+    <w:lvl w:ilvl="5" w:tplc="0409001B" w:tentative="1">
+      <w:start w:val="1"/>
+      <w:numFmt w:val="lowerRoman"/>
+      <w:lvlText w:val="%6."/>
+      <w:lvlJc w:val="right"/>
+      <w:pPr>
+        <w:ind w:left="4320" w:hanging="180"/>
+      </w:pPr>
+    </w:lvl>
+    <w:lvl w:ilvl="6" w:tplc="0409000F" w:tentative="1">
+      <w:start w:val="1"/>
+      <w:numFmt w:val="decimal"/>
+      <w:lvlText w:val="%7."/>
+      <w:lvlJc w:val="left"/>
+      <w:pPr>
+        <w:ind w:left="5040" w:hanging="360"/>
+      </w:pPr>
+    </w:lvl>
+    <w:lvl w:ilvl="7" w:tplc="04090019" w:tentative="1">
+      <w:start w:val="1"/>
+      <w:numFmt w:val="lowerLetter"/>
+      <w:lvlText w:val="%8."/>
+      <w:lvlJc w:val="left"/>
+      <w:pPr>
+        <w:ind w:left="5760" w:hanging="360"/>
+      </w:pPr>
+    </w:lvl>
+    <w:lvl w:ilvl="8" w:tplc="0409001B" w:tentative="1">
+      <w:start w:val="1"/>
+      <w:numFmt w:val="lowerRoman"/>
+      <w:lvlText w:val="%9."/>
+      <w:lvlJc w:val="right"/>
+      <w:pPr>
+        <w:ind w:left="6480" w:hanging="180"/>
+      </w:pPr>
+    </w:lvl>
+  </w:abstractNum>
   <w:num w:numId="1">
     <w:abstractNumId w:val="0"/>
+  </w:num>
+  <w:num w:numId="2">
+    <w:abstractNumId w:val="1"/>
   </w:num>
 </w:numbering>
 </file>

</xml_diff>

<commit_message>
Finish Sections C, D
</commit_message>
<xml_diff>
--- a/HW1.docx
+++ b/HW1.docx
@@ -92,7 +92,23 @@
           <w:rFonts w:hint="cs"/>
           <w:rtl/>
         </w:rPr>
-        <w:t>גל פלייסיג 302912985</w:t>
+        <w:t xml:space="preserve">גל </w:t>
+      </w:r>
+      <w:proofErr w:type="spellStart"/>
+      <w:r>
+        <w:rPr>
+          <w:rFonts w:hint="cs"/>
+          <w:rtl/>
+        </w:rPr>
+        <w:t>פלייסיג</w:t>
+      </w:r>
+      <w:proofErr w:type="spellEnd"/>
+      <w:r>
+        <w:rPr>
+          <w:rFonts w:hint="cs"/>
+          <w:rtl/>
+        </w:rPr>
+        <w:t xml:space="preserve"> 302912985</w:t>
       </w:r>
     </w:p>
     <w:p>
@@ -1692,7 +1708,27 @@
           <w:szCs w:val="20"/>
           <w:rtl/>
         </w:rPr>
-        <w:t xml:space="preserve">הערך המינימלי של מקדם הסיעוף במרחב החיפוש הוא 1, בהנחה שהגרף המתאר את מרחב המצבים הינו קשיר. זאת מכיוון שיתכן צומת </w:t>
+        <w:t xml:space="preserve">הערך המינימלי של מקדם הסיעוף במרחב החיפוש הוא 1, בהנחה שהגרף המתאר את מרחב המצבים הינו </w:t>
+      </w:r>
+      <w:proofErr w:type="spellStart"/>
+      <w:r>
+        <w:rPr>
+          <w:rFonts w:hint="cs"/>
+          <w:sz w:val="20"/>
+          <w:szCs w:val="20"/>
+          <w:rtl/>
+        </w:rPr>
+        <w:t>קשיר</w:t>
+      </w:r>
+      <w:proofErr w:type="spellEnd"/>
+      <w:r>
+        <w:rPr>
+          <w:rFonts w:hint="cs"/>
+          <w:sz w:val="20"/>
+          <w:szCs w:val="20"/>
+          <w:rtl/>
+        </w:rPr>
+        <w:t xml:space="preserve">. זאת מכיוון שיתכן צומת </w:t>
       </w:r>
       <w:r>
         <w:rPr>
@@ -1724,7 +1760,27 @@
           <w:szCs w:val="20"/>
           <w:rtl/>
         </w:rPr>
-        <w:t xml:space="preserve"> הוא 1. בהנחה שהגרף לא בהכרח קשיר, מקדם הסיעוף יכול להיות גם 0 עבור צומת מבודד.</w:t>
+        <w:t xml:space="preserve"> הוא 1. בהנחה שהגרף לא בהכרח </w:t>
+      </w:r>
+      <w:proofErr w:type="spellStart"/>
+      <w:r>
+        <w:rPr>
+          <w:rFonts w:hint="cs"/>
+          <w:sz w:val="20"/>
+          <w:szCs w:val="20"/>
+          <w:rtl/>
+        </w:rPr>
+        <w:t>קשיר</w:t>
+      </w:r>
+      <w:proofErr w:type="spellEnd"/>
+      <w:r>
+        <w:rPr>
+          <w:rFonts w:hint="cs"/>
+          <w:sz w:val="20"/>
+          <w:szCs w:val="20"/>
+          <w:rtl/>
+        </w:rPr>
+        <w:t>, מקדם הסיעוף יכול להיות גם 0 עבור צומת מבודד.</w:t>
       </w:r>
     </w:p>
     <w:p>
@@ -1851,12 +1907,21 @@
         </w:rPr>
         <w:t>, ו-</w:t>
       </w:r>
-      <w:r>
-        <w:rPr>
-          <w:sz w:val="20"/>
-          <w:szCs w:val="20"/>
-        </w:rPr>
-        <w:t>d_refuel=10</w:t>
+      <w:proofErr w:type="spellStart"/>
+      <w:r>
+        <w:rPr>
+          <w:sz w:val="20"/>
+          <w:szCs w:val="20"/>
+        </w:rPr>
+        <w:t>d_refuel</w:t>
+      </w:r>
+      <w:proofErr w:type="spellEnd"/>
+      <w:r>
+        <w:rPr>
+          <w:sz w:val="20"/>
+          <w:szCs w:val="20"/>
+        </w:rPr>
+        <w:t>=10</w:t>
       </w:r>
       <w:r>
         <w:rPr>
@@ -1867,12 +1932,21 @@
         </w:rPr>
         <w:t>, ו-</w:t>
       </w:r>
-      <w:r>
-        <w:rPr>
-          <w:sz w:val="20"/>
-          <w:szCs w:val="20"/>
-        </w:rPr>
-        <w:t>dist(v0, v2)=5</w:t>
+      <w:proofErr w:type="spellStart"/>
+      <w:r>
+        <w:rPr>
+          <w:sz w:val="20"/>
+          <w:szCs w:val="20"/>
+        </w:rPr>
+        <w:t>dist</w:t>
+      </w:r>
+      <w:proofErr w:type="spellEnd"/>
+      <w:r>
+        <w:rPr>
+          <w:sz w:val="20"/>
+          <w:szCs w:val="20"/>
+        </w:rPr>
+        <w:t>(v0, v2)=5</w:t>
       </w:r>
       <w:r>
         <w:rPr>
@@ -1904,13 +1978,23 @@
         </w:rPr>
         <w:t xml:space="preserve">S0 = (v0, 5, {v1}, </w:t>
       </w:r>
+      <w:proofErr w:type="spellStart"/>
       <w:r>
         <w:rPr>
           <w:rFonts w:ascii="Cambria Math" w:hAnsi="Cambria Math" w:cs="Cambria Math"/>
           <w:sz w:val="20"/>
           <w:szCs w:val="20"/>
         </w:rPr>
-        <w:t>emptyset)</w:t>
+        <w:t>emptyset</w:t>
+      </w:r>
+      <w:proofErr w:type="spellEnd"/>
+      <w:r>
+        <w:rPr>
+          <w:rFonts w:ascii="Cambria Math" w:hAnsi="Cambria Math" w:cs="Cambria Math"/>
+          <w:sz w:val="20"/>
+          <w:szCs w:val="20"/>
+        </w:rPr>
+        <w:t>)</w:t>
       </w:r>
     </w:p>
     <w:p>
@@ -1940,7 +2024,23 @@
           <w:sz w:val="20"/>
           <w:szCs w:val="20"/>
         </w:rPr>
-        <w:t>S1 = (v2, 10, {v1}, emptyset)</w:t>
+        <w:t xml:space="preserve">S1 = (v2, 10, {v1}, </w:t>
+      </w:r>
+      <w:proofErr w:type="spellStart"/>
+      <w:r>
+        <w:rPr>
+          <w:sz w:val="20"/>
+          <w:szCs w:val="20"/>
+        </w:rPr>
+        <w:t>emptyset</w:t>
+      </w:r>
+      <w:proofErr w:type="spellEnd"/>
+      <w:r>
+        <w:rPr>
+          <w:sz w:val="20"/>
+          <w:szCs w:val="20"/>
+        </w:rPr>
+        <w:t>)</w:t>
       </w:r>
       <w:r>
         <w:rPr>
@@ -1988,7 +2088,23 @@
           <w:sz w:val="20"/>
           <w:szCs w:val="20"/>
         </w:rPr>
-        <w:t>S2 = (v0, 5, {v1}, emptyset)</w:t>
+        <w:t xml:space="preserve">S2 = (v0, 5, {v1}, </w:t>
+      </w:r>
+      <w:proofErr w:type="spellStart"/>
+      <w:r>
+        <w:rPr>
+          <w:sz w:val="20"/>
+          <w:szCs w:val="20"/>
+        </w:rPr>
+        <w:t>emptyset</w:t>
+      </w:r>
+      <w:proofErr w:type="spellEnd"/>
+      <w:r>
+        <w:rPr>
+          <w:sz w:val="20"/>
+          <w:szCs w:val="20"/>
+        </w:rPr>
+        <w:t>)</w:t>
       </w:r>
       <w:r>
         <w:rPr>
@@ -2309,6 +2425,7 @@
         </w:rPr>
         <w:t xml:space="preserve">לכמות הדלק שנותרה יש </w:t>
       </w:r>
+      <w:proofErr w:type="spellStart"/>
       <w:r>
         <w:rPr>
           <w:sz w:val="20"/>
@@ -2316,6 +2433,7 @@
         </w:rPr>
         <w:t>d_refuel</w:t>
       </w:r>
+      <w:proofErr w:type="spellEnd"/>
       <w:r>
         <w:rPr>
           <w:rFonts w:hint="cs"/>
@@ -2438,7 +2556,23 @@
           <w:sz w:val="20"/>
           <w:szCs w:val="20"/>
         </w:rPr>
-        <w:t>|V| * d_refuel * k</w:t>
+        <w:t xml:space="preserve">|V| * </w:t>
+      </w:r>
+      <w:proofErr w:type="spellStart"/>
+      <w:r>
+        <w:rPr>
+          <w:sz w:val="20"/>
+          <w:szCs w:val="20"/>
+        </w:rPr>
+        <w:t>d_refuel</w:t>
+      </w:r>
+      <w:proofErr w:type="spellEnd"/>
+      <w:r>
+        <w:rPr>
+          <w:sz w:val="20"/>
+          <w:szCs w:val="20"/>
+        </w:rPr>
+        <w:t xml:space="preserve"> * k</w:t>
       </w:r>
       <w:r>
         <w:rPr>
@@ -2485,7 +2619,27 @@
           <w:szCs w:val="20"/>
           <w:rtl/>
         </w:rPr>
-        <w:t xml:space="preserve">לא כל המצבים ישיגים. למשל, יתכן </w:t>
+        <w:t xml:space="preserve">לא כל המצבים </w:t>
+      </w:r>
+      <w:proofErr w:type="spellStart"/>
+      <w:r>
+        <w:rPr>
+          <w:rFonts w:hint="cs"/>
+          <w:sz w:val="20"/>
+          <w:szCs w:val="20"/>
+          <w:rtl/>
+        </w:rPr>
+        <w:t>ישיגים</w:t>
+      </w:r>
+      <w:proofErr w:type="spellEnd"/>
+      <w:r>
+        <w:rPr>
+          <w:rFonts w:hint="cs"/>
+          <w:sz w:val="20"/>
+          <w:szCs w:val="20"/>
+          <w:rtl/>
+        </w:rPr>
+        <w:t xml:space="preserve">. למשל, יתכן </w:t>
       </w:r>
       <w:r>
         <w:rPr>
@@ -2546,12 +2700,37 @@
         </w:rPr>
         <w:t xml:space="preserve">תחנת דלק, כאשר </w:t>
       </w:r>
-      <w:r>
-        <w:rPr>
-          <w:sz w:val="20"/>
-          <w:szCs w:val="20"/>
-        </w:rPr>
-        <w:t>dist(v1, v2) = d_refuel + 1</w:t>
+      <w:proofErr w:type="spellStart"/>
+      <w:r>
+        <w:rPr>
+          <w:sz w:val="20"/>
+          <w:szCs w:val="20"/>
+        </w:rPr>
+        <w:t>dist</w:t>
+      </w:r>
+      <w:proofErr w:type="spellEnd"/>
+      <w:r>
+        <w:rPr>
+          <w:sz w:val="20"/>
+          <w:szCs w:val="20"/>
+        </w:rPr>
+        <w:t xml:space="preserve">(v1, v2) = </w:t>
+      </w:r>
+      <w:proofErr w:type="spellStart"/>
+      <w:r>
+        <w:rPr>
+          <w:sz w:val="20"/>
+          <w:szCs w:val="20"/>
+        </w:rPr>
+        <w:t>d_refuel</w:t>
+      </w:r>
+      <w:proofErr w:type="spellEnd"/>
+      <w:r>
+        <w:rPr>
+          <w:sz w:val="20"/>
+          <w:szCs w:val="20"/>
+        </w:rPr>
+        <w:t xml:space="preserve"> + 1</w:t>
       </w:r>
       <w:r>
         <w:rPr>
@@ -2674,7 +2853,27 @@
           <w:szCs w:val="20"/>
           <w:rtl/>
         </w:rPr>
-        <w:t>יתכנו בורות ישיגים מהמצב ההתחלתי שאינם מצבי מטרה. לדוגמה נתבונן בגרף הבא:</w:t>
+        <w:t xml:space="preserve">יתכנו בורות </w:t>
+      </w:r>
+      <w:proofErr w:type="spellStart"/>
+      <w:r>
+        <w:rPr>
+          <w:rFonts w:hint="cs"/>
+          <w:sz w:val="20"/>
+          <w:szCs w:val="20"/>
+          <w:rtl/>
+        </w:rPr>
+        <w:t>ישיגים</w:t>
+      </w:r>
+      <w:proofErr w:type="spellEnd"/>
+      <w:r>
+        <w:rPr>
+          <w:rFonts w:hint="cs"/>
+          <w:sz w:val="20"/>
+          <w:szCs w:val="20"/>
+          <w:rtl/>
+        </w:rPr>
+        <w:t xml:space="preserve"> מהמצב ההתחלתי שאינם מצבי מטרה. לדוגמה נתבונן בגרף הבא:</w:t>
       </w:r>
     </w:p>
     <w:p>
@@ -2775,7 +2974,23 @@
           <w:sz w:val="20"/>
           <w:szCs w:val="20"/>
         </w:rPr>
-        <w:t xml:space="preserve">d0 = d_refuel = </w:t>
+        <w:t xml:space="preserve">d0 = </w:t>
+      </w:r>
+      <w:proofErr w:type="spellStart"/>
+      <w:r>
+        <w:rPr>
+          <w:sz w:val="20"/>
+          <w:szCs w:val="20"/>
+        </w:rPr>
+        <w:t>d_refuel</w:t>
+      </w:r>
+      <w:proofErr w:type="spellEnd"/>
+      <w:r>
+        <w:rPr>
+          <w:sz w:val="20"/>
+          <w:szCs w:val="20"/>
+        </w:rPr>
+        <w:t xml:space="preserve"> = </w:t>
       </w:r>
       <w:r>
         <w:rPr>
@@ -2802,12 +3017,53 @@
         </w:rPr>
         <w:t>כמו-כן נניח ש-</w:t>
       </w:r>
-      <w:r>
-        <w:rPr>
-          <w:sz w:val="20"/>
-          <w:szCs w:val="20"/>
-        </w:rPr>
-        <w:t>dist(v0, v1) = dist(v1, v2) = d_refuel = 5</w:t>
+      <w:proofErr w:type="spellStart"/>
+      <w:r>
+        <w:rPr>
+          <w:sz w:val="20"/>
+          <w:szCs w:val="20"/>
+        </w:rPr>
+        <w:t>dist</w:t>
+      </w:r>
+      <w:proofErr w:type="spellEnd"/>
+      <w:r>
+        <w:rPr>
+          <w:sz w:val="20"/>
+          <w:szCs w:val="20"/>
+        </w:rPr>
+        <w:t xml:space="preserve">(v0, v1) = </w:t>
+      </w:r>
+      <w:proofErr w:type="spellStart"/>
+      <w:r>
+        <w:rPr>
+          <w:sz w:val="20"/>
+          <w:szCs w:val="20"/>
+        </w:rPr>
+        <w:t>dist</w:t>
+      </w:r>
+      <w:proofErr w:type="spellEnd"/>
+      <w:r>
+        <w:rPr>
+          <w:sz w:val="20"/>
+          <w:szCs w:val="20"/>
+        </w:rPr>
+        <w:t xml:space="preserve">(v1, v2) = </w:t>
+      </w:r>
+      <w:proofErr w:type="spellStart"/>
+      <w:r>
+        <w:rPr>
+          <w:sz w:val="20"/>
+          <w:szCs w:val="20"/>
+        </w:rPr>
+        <w:t>d_refuel</w:t>
+      </w:r>
+      <w:proofErr w:type="spellEnd"/>
+      <w:r>
+        <w:rPr>
+          <w:sz w:val="20"/>
+          <w:szCs w:val="20"/>
+        </w:rPr>
+        <w:t xml:space="preserve"> = 5</w:t>
       </w:r>
       <w:r>
         <w:rPr>
@@ -2843,7 +3099,39 @@
           <w:sz w:val="20"/>
           <w:szCs w:val="20"/>
         </w:rPr>
-        <w:t>S0=(v0, d_refuel=5, {v2}, emptyset}</w:t>
+        <w:t xml:space="preserve">S0=(v0, </w:t>
+      </w:r>
+      <w:proofErr w:type="spellStart"/>
+      <w:r>
+        <w:rPr>
+          <w:sz w:val="20"/>
+          <w:szCs w:val="20"/>
+        </w:rPr>
+        <w:t>d_refuel</w:t>
+      </w:r>
+      <w:proofErr w:type="spellEnd"/>
+      <w:r>
+        <w:rPr>
+          <w:sz w:val="20"/>
+          <w:szCs w:val="20"/>
+        </w:rPr>
+        <w:t xml:space="preserve">=5, {v2}, </w:t>
+      </w:r>
+      <w:proofErr w:type="spellStart"/>
+      <w:r>
+        <w:rPr>
+          <w:sz w:val="20"/>
+          <w:szCs w:val="20"/>
+        </w:rPr>
+        <w:t>emptyset</w:t>
+      </w:r>
+      <w:proofErr w:type="spellEnd"/>
+      <w:r>
+        <w:rPr>
+          <w:sz w:val="20"/>
+          <w:szCs w:val="20"/>
+        </w:rPr>
+        <w:t>}</w:t>
       </w:r>
       <w:r>
         <w:rPr>
@@ -2895,7 +3183,23 @@
           <w:sz w:val="20"/>
           <w:szCs w:val="20"/>
         </w:rPr>
-        <w:t>S1=(v1, 0, {v2}, emptyset}</w:t>
+        <w:t xml:space="preserve">S1=(v1, 0, {v2}, </w:t>
+      </w:r>
+      <w:proofErr w:type="spellStart"/>
+      <w:r>
+        <w:rPr>
+          <w:sz w:val="20"/>
+          <w:szCs w:val="20"/>
+        </w:rPr>
+        <w:t>emptyset</w:t>
+      </w:r>
+      <w:proofErr w:type="spellEnd"/>
+      <w:r>
+        <w:rPr>
+          <w:sz w:val="20"/>
+          <w:szCs w:val="20"/>
+        </w:rPr>
+        <w:t>}</w:t>
       </w:r>
       <w:r>
         <w:rPr>
@@ -2965,14 +3269,25 @@
           <w:szCs w:val="20"/>
         </w:rPr>
       </w:pPr>
-      <w:r>
-        <w:rPr>
-          <w:rFonts w:hint="cs"/>
-          <w:sz w:val="20"/>
-          <w:szCs w:val="20"/>
-          <w:rtl/>
-        </w:rPr>
-        <w:t xml:space="preserve">פונקצית העוקב מוגדרת </w:t>
+      <w:proofErr w:type="spellStart"/>
+      <w:r>
+        <w:rPr>
+          <w:rFonts w:hint="cs"/>
+          <w:sz w:val="20"/>
+          <w:szCs w:val="20"/>
+          <w:rtl/>
+        </w:rPr>
+        <w:t>פונקצית</w:t>
+      </w:r>
+      <w:proofErr w:type="spellEnd"/>
+      <w:r>
+        <w:rPr>
+          <w:rFonts w:hint="cs"/>
+          <w:sz w:val="20"/>
+          <w:szCs w:val="20"/>
+          <w:rtl/>
+        </w:rPr>
+        <w:t xml:space="preserve"> העוקב מוגדרת </w:t>
       </w:r>
       <w:r>
         <w:rPr>
@@ -3001,43 +3316,188 @@
           <w:szCs w:val="20"/>
         </w:rPr>
       </w:pPr>
-      <w:r>
-        <w:rPr>
-          <w:sz w:val="20"/>
-          <w:szCs w:val="20"/>
-        </w:rPr>
-        <w:t>Succ((v1,d1,F1,T1)) = {(v2,d2,T2,F2) | v2 isin V, (v1,v2) isin E, Dist(v1,v2) &lt;= d1, T2=T1, F2=F1}</w:t>
+      <w:proofErr w:type="spellStart"/>
+      <w:r>
+        <w:rPr>
+          <w:sz w:val="20"/>
+          <w:szCs w:val="20"/>
+        </w:rPr>
+        <w:t>Succ</w:t>
+      </w:r>
+      <w:proofErr w:type="spellEnd"/>
+      <w:r>
+        <w:rPr>
+          <w:sz w:val="20"/>
+          <w:szCs w:val="20"/>
+        </w:rPr>
+        <w:t>((v</w:t>
+      </w:r>
+      <w:proofErr w:type="gramStart"/>
+      <w:r>
+        <w:rPr>
+          <w:sz w:val="20"/>
+          <w:szCs w:val="20"/>
+        </w:rPr>
+        <w:t>1,d</w:t>
+      </w:r>
+      <w:proofErr w:type="gramEnd"/>
+      <w:r>
+        <w:rPr>
+          <w:sz w:val="20"/>
+          <w:szCs w:val="20"/>
+        </w:rPr>
+        <w:t xml:space="preserve">1,F1,T1)) = {(v2,d2,T2,F2) | v2 </w:t>
+      </w:r>
+      <w:proofErr w:type="spellStart"/>
+      <w:r>
+        <w:rPr>
+          <w:sz w:val="20"/>
+          <w:szCs w:val="20"/>
+        </w:rPr>
+        <w:t>isin</w:t>
+      </w:r>
+      <w:proofErr w:type="spellEnd"/>
+      <w:r>
+        <w:rPr>
+          <w:sz w:val="20"/>
+          <w:szCs w:val="20"/>
+        </w:rPr>
+        <w:t xml:space="preserve"> V, (v1,v2) </w:t>
+      </w:r>
+      <w:proofErr w:type="spellStart"/>
+      <w:r>
+        <w:rPr>
+          <w:sz w:val="20"/>
+          <w:szCs w:val="20"/>
+        </w:rPr>
+        <w:t>isin</w:t>
+      </w:r>
+      <w:proofErr w:type="spellEnd"/>
+      <w:r>
+        <w:rPr>
+          <w:sz w:val="20"/>
+          <w:szCs w:val="20"/>
+        </w:rPr>
+        <w:t xml:space="preserve"> E, </w:t>
+      </w:r>
+      <w:proofErr w:type="spellStart"/>
+      <w:r>
+        <w:rPr>
+          <w:sz w:val="20"/>
+          <w:szCs w:val="20"/>
+        </w:rPr>
+        <w:t>Dist</w:t>
+      </w:r>
+      <w:proofErr w:type="spellEnd"/>
+      <w:r>
+        <w:rPr>
+          <w:sz w:val="20"/>
+          <w:szCs w:val="20"/>
+        </w:rPr>
+        <w:t>(v1,v2) &lt;= d1, T2=T1, F2=F1}</w:t>
       </w:r>
     </w:p>
     <w:p>
       <w:pPr>
         <w:ind w:firstLine="720"/>
         <w:rPr>
-          <w:rFonts w:hint="cs"/>
-          <w:sz w:val="20"/>
-          <w:szCs w:val="20"/>
-        </w:rPr>
-      </w:pPr>
-      <w:r>
-        <w:rPr>
-          <w:sz w:val="20"/>
-          <w:szCs w:val="20"/>
-        </w:rPr>
-        <w:t xml:space="preserve">Unity </w:t>
-      </w:r>
-      <w:r>
-        <w:rPr>
-          <w:sz w:val="20"/>
-          <w:szCs w:val="20"/>
-        </w:rPr>
-        <w:t xml:space="preserve">{(v2,d2,T2,F2) | v2 isin V, (v1,v2) isin E, Dist(v1,v2) &lt;= d1, </w:t>
-      </w:r>
-      <w:r>
-        <w:rPr>
-          <w:sz w:val="20"/>
-          <w:szCs w:val="20"/>
-        </w:rPr>
-        <w:t xml:space="preserve">v2 isin Ord, </w:t>
+          <w:sz w:val="20"/>
+          <w:szCs w:val="20"/>
+        </w:rPr>
+      </w:pPr>
+      <w:r>
+        <w:rPr>
+          <w:sz w:val="20"/>
+          <w:szCs w:val="20"/>
+        </w:rPr>
+        <w:t>Unity {(v</w:t>
+      </w:r>
+      <w:proofErr w:type="gramStart"/>
+      <w:r>
+        <w:rPr>
+          <w:sz w:val="20"/>
+          <w:szCs w:val="20"/>
+        </w:rPr>
+        <w:t>2,d</w:t>
+      </w:r>
+      <w:proofErr w:type="gramEnd"/>
+      <w:r>
+        <w:rPr>
+          <w:sz w:val="20"/>
+          <w:szCs w:val="20"/>
+        </w:rPr>
+        <w:t xml:space="preserve">2,T2,F2) | v2 </w:t>
+      </w:r>
+      <w:proofErr w:type="spellStart"/>
+      <w:r>
+        <w:rPr>
+          <w:sz w:val="20"/>
+          <w:szCs w:val="20"/>
+        </w:rPr>
+        <w:t>isin</w:t>
+      </w:r>
+      <w:proofErr w:type="spellEnd"/>
+      <w:r>
+        <w:rPr>
+          <w:sz w:val="20"/>
+          <w:szCs w:val="20"/>
+        </w:rPr>
+        <w:t xml:space="preserve"> V, (v1,v2) </w:t>
+      </w:r>
+      <w:proofErr w:type="spellStart"/>
+      <w:r>
+        <w:rPr>
+          <w:sz w:val="20"/>
+          <w:szCs w:val="20"/>
+        </w:rPr>
+        <w:t>isin</w:t>
+      </w:r>
+      <w:proofErr w:type="spellEnd"/>
+      <w:r>
+        <w:rPr>
+          <w:sz w:val="20"/>
+          <w:szCs w:val="20"/>
+        </w:rPr>
+        <w:t xml:space="preserve"> E, </w:t>
+      </w:r>
+      <w:proofErr w:type="spellStart"/>
+      <w:r>
+        <w:rPr>
+          <w:sz w:val="20"/>
+          <w:szCs w:val="20"/>
+        </w:rPr>
+        <w:t>Dist</w:t>
+      </w:r>
+      <w:proofErr w:type="spellEnd"/>
+      <w:r>
+        <w:rPr>
+          <w:sz w:val="20"/>
+          <w:szCs w:val="20"/>
+        </w:rPr>
+        <w:t xml:space="preserve">(v1,v2) &lt;= d1, </w:t>
+      </w:r>
+      <w:r>
+        <w:rPr>
+          <w:sz w:val="20"/>
+          <w:szCs w:val="20"/>
+        </w:rPr>
+        <w:t xml:space="preserve">v2 </w:t>
+      </w:r>
+      <w:proofErr w:type="spellStart"/>
+      <w:r>
+        <w:rPr>
+          <w:sz w:val="20"/>
+          <w:szCs w:val="20"/>
+        </w:rPr>
+        <w:t>isin</w:t>
+      </w:r>
+      <w:proofErr w:type="spellEnd"/>
+      <w:r>
+        <w:rPr>
+          <w:sz w:val="20"/>
+          <w:szCs w:val="20"/>
+        </w:rPr>
+        <w:t xml:space="preserve"> Ord, </w:t>
       </w:r>
       <w:r>
         <w:rPr>
@@ -3089,7 +3549,6 @@
       <w:pPr>
         <w:bidi/>
         <w:rPr>
-          <w:rFonts w:hint="cs"/>
           <w:sz w:val="20"/>
           <w:szCs w:val="20"/>
           <w:rtl/>
@@ -3453,7 +3912,6 @@
       <w:pPr>
         <w:bidi/>
         <w:rPr>
-          <w:rFonts w:hint="cs"/>
           <w:color w:val="FF0000"/>
           <w:sz w:val="20"/>
           <w:szCs w:val="20"/>
@@ -3488,6 +3946,7 @@
         </w:rPr>
         <w:t xml:space="preserve"> יכול להיות </w:t>
       </w:r>
+      <w:proofErr w:type="spellStart"/>
       <w:r>
         <w:rPr>
           <w:color w:val="FF0000"/>
@@ -3496,6 +3955,7 @@
         </w:rPr>
         <w:t>d_refuel</w:t>
       </w:r>
+      <w:proofErr w:type="spellEnd"/>
       <w:r>
         <w:rPr>
           <w:rFonts w:hint="cs"/>
@@ -3512,14 +3972,42 @@
           <w:sz w:val="20"/>
           <w:szCs w:val="20"/>
         </w:rPr>
-        <w:t>v2 isin GasStations</w:t>
-      </w:r>
-      <w:r>
-        <w:rPr>
-          <w:rFonts w:hint="cs"/>
+        <w:t xml:space="preserve">v2 </w:t>
+      </w:r>
+      <w:proofErr w:type="spellStart"/>
+      <w:r>
+        <w:rPr>
           <w:color w:val="FF0000"/>
           <w:sz w:val="20"/>
           <w:szCs w:val="20"/>
+        </w:rPr>
+        <w:t>isin</w:t>
+      </w:r>
+      <w:proofErr w:type="spellEnd"/>
+      <w:r>
+        <w:rPr>
+          <w:color w:val="FF0000"/>
+          <w:sz w:val="20"/>
+          <w:szCs w:val="20"/>
+        </w:rPr>
+        <w:t xml:space="preserve"> </w:t>
+      </w:r>
+      <w:proofErr w:type="spellStart"/>
+      <w:r>
+        <w:rPr>
+          <w:color w:val="FF0000"/>
+          <w:sz w:val="20"/>
+          <w:szCs w:val="20"/>
+        </w:rPr>
+        <w:t>GasStations</w:t>
+      </w:r>
+      <w:proofErr w:type="spellEnd"/>
+      <w:r>
+        <w:rPr>
+          <w:rFonts w:hint="cs"/>
+          <w:color w:val="FF0000"/>
+          <w:sz w:val="20"/>
+          <w:szCs w:val="20"/>
           <w:rtl/>
         </w:rPr>
         <w:t>?)</w:t>
@@ -3537,15 +4025,11 @@
     </w:p>
     <w:p>
       <w:pPr>
-        <w:bidi/>
-        <w:rPr>
-          <w:sz w:val="20"/>
-          <w:szCs w:val="20"/>
-          <w:rtl/>
-        </w:rPr>
-      </w:pPr>
-      <w:bookmarkStart w:id="0" w:name="_GoBack"/>
-      <w:bookmarkEnd w:id="0"/>
+        <w:rPr>
+          <w:sz w:val="20"/>
+          <w:szCs w:val="20"/>
+        </w:rPr>
+      </w:pPr>
     </w:p>
     <w:p>
       <w:pPr>
@@ -3558,7 +4042,6 @@
         <w:rPr>
           <w:sz w:val="20"/>
           <w:szCs w:val="20"/>
-          <w:rtl/>
         </w:rPr>
       </w:pPr>
       <w:r>
@@ -3584,7 +4067,39 @@
           <w:sz w:val="20"/>
           <w:szCs w:val="20"/>
         </w:rPr>
-        <w:t>(v_t, d, emptyset, Ord)</w:t>
+        <w:t>(</w:t>
+      </w:r>
+      <w:proofErr w:type="spellStart"/>
+      <w:r>
+        <w:rPr>
+          <w:sz w:val="20"/>
+          <w:szCs w:val="20"/>
+        </w:rPr>
+        <w:t>v_t</w:t>
+      </w:r>
+      <w:proofErr w:type="spellEnd"/>
+      <w:r>
+        <w:rPr>
+          <w:sz w:val="20"/>
+          <w:szCs w:val="20"/>
+        </w:rPr>
+        <w:t xml:space="preserve">, d, </w:t>
+      </w:r>
+      <w:proofErr w:type="spellStart"/>
+      <w:r>
+        <w:rPr>
+          <w:sz w:val="20"/>
+          <w:szCs w:val="20"/>
+        </w:rPr>
+        <w:t>emptyset</w:t>
+      </w:r>
+      <w:proofErr w:type="spellEnd"/>
+      <w:r>
+        <w:rPr>
+          <w:sz w:val="20"/>
+          <w:szCs w:val="20"/>
+        </w:rPr>
+        <w:t>, Ord)</w:t>
       </w:r>
       <w:r>
         <w:rPr>
@@ -3595,6 +4110,7 @@
         </w:rPr>
         <w:t xml:space="preserve"> כאשר </w:t>
       </w:r>
+      <w:proofErr w:type="spellStart"/>
       <w:r>
         <w:rPr>
           <w:sz w:val="20"/>
@@ -3602,6 +4118,7 @@
         </w:rPr>
         <w:t>v_t</w:t>
       </w:r>
+      <w:proofErr w:type="spellEnd"/>
       <w:r>
         <w:rPr>
           <w:rFonts w:hint="cs"/>
@@ -3627,6 +4144,7 @@
         </w:rPr>
         <w:t xml:space="preserve"> הוא מרחק כלשהו שניתן להשלים עם הדלק שנותר (נותרה כמות כלשהי של דלק), לא נותרו עוד הזמנות למסור ובהתאם כמובן כל ההזמנות נמסרו. והמצב שתיארנו שייך ל-</w:t>
       </w:r>
+      <w:proofErr w:type="spellStart"/>
       <w:r>
         <w:rPr>
           <w:sz w:val="20"/>
@@ -3634,6 +4152,7 @@
         </w:rPr>
         <w:t>G_d</w:t>
       </w:r>
+      <w:proofErr w:type="spellEnd"/>
       <w:r>
         <w:rPr>
           <w:rFonts w:hint="cs"/>
@@ -3677,6 +4196,407 @@
         </w:rPr>
         <w:t xml:space="preserve"> לפי ההגדרה.</w:t>
       </w:r>
+    </w:p>
+    <w:p>
+      <w:pPr>
+        <w:bidi/>
+        <w:rPr>
+          <w:sz w:val="20"/>
+          <w:szCs w:val="20"/>
+          <w:rtl/>
+        </w:rPr>
+      </w:pPr>
+    </w:p>
+    <w:p>
+      <w:pPr>
+        <w:bidi/>
+        <w:rPr>
+          <w:sz w:val="20"/>
+          <w:szCs w:val="20"/>
+          <w:rtl/>
+        </w:rPr>
+      </w:pPr>
+    </w:p>
+    <w:p>
+      <w:pPr>
+        <w:bidi/>
+        <w:rPr>
+          <w:u w:val="single"/>
+        </w:rPr>
+      </w:pPr>
+      <w:r>
+        <w:rPr>
+          <w:rFonts w:hint="cs"/>
+          <w:u w:val="single"/>
+          <w:rtl/>
+        </w:rPr>
+        <w:lastRenderedPageBreak/>
+        <w:t>חלק</w:t>
+      </w:r>
+      <w:r>
+        <w:rPr>
+          <w:rFonts w:hint="cs"/>
+          <w:u w:val="single"/>
+          <w:rtl/>
+        </w:rPr>
+        <w:t xml:space="preserve"> </w:t>
+      </w:r>
+      <w:r>
+        <w:rPr>
+          <w:rFonts w:hint="cs"/>
+          <w:u w:val="single"/>
+          <w:rtl/>
+        </w:rPr>
+        <w:t>ד</w:t>
+      </w:r>
+      <w:r>
+        <w:rPr>
+          <w:rFonts w:hint="cs"/>
+          <w:u w:val="single"/>
+          <w:rtl/>
+        </w:rPr>
+        <w:t xml:space="preserve">׳ </w:t>
+      </w:r>
+      <w:r>
+        <w:rPr>
+          <w:u w:val="single"/>
+          <w:rtl/>
+        </w:rPr>
+        <w:t>–</w:t>
+      </w:r>
+      <w:r>
+        <w:rPr>
+          <w:rFonts w:hint="cs"/>
+          <w:u w:val="single"/>
+          <w:rtl/>
+        </w:rPr>
+        <w:t xml:space="preserve"> </w:t>
+      </w:r>
+      <w:r>
+        <w:rPr>
+          <w:rFonts w:hint="cs"/>
+          <w:u w:val="single"/>
+          <w:rtl/>
+        </w:rPr>
+        <w:t>מתחילים לתכנת</w:t>
+      </w:r>
+    </w:p>
+    <w:p>
+      <w:pPr>
+        <w:bidi/>
+        <w:rPr>
+          <w:sz w:val="20"/>
+          <w:szCs w:val="20"/>
+          <w:rtl/>
+        </w:rPr>
+      </w:pPr>
+    </w:p>
+    <w:p>
+      <w:pPr>
+        <w:bidi/>
+        <w:rPr>
+          <w:sz w:val="20"/>
+          <w:szCs w:val="20"/>
+          <w:u w:val="single"/>
+          <w:rtl/>
+        </w:rPr>
+      </w:pPr>
+      <w:r>
+        <w:rPr>
+          <w:rFonts w:hint="cs"/>
+          <w:sz w:val="20"/>
+          <w:szCs w:val="20"/>
+          <w:u w:val="single"/>
+          <w:rtl/>
+        </w:rPr>
+        <w:t>להלן פלט הריצה לפני התיקון:</w:t>
+      </w:r>
+    </w:p>
+    <w:p>
+      <w:pPr>
+        <w:bidi/>
+        <w:rPr>
+          <w:sz w:val="20"/>
+          <w:szCs w:val="20"/>
+          <w:rtl/>
+        </w:rPr>
+      </w:pPr>
+    </w:p>
+    <w:p>
+      <w:pPr>
+        <w:rPr>
+          <w:rFonts w:cs="Arial"/>
+          <w:sz w:val="20"/>
+          <w:szCs w:val="20"/>
+          <w:rtl/>
+        </w:rPr>
+      </w:pPr>
+      <w:proofErr w:type="gramStart"/>
+      <w:r>
+        <w:rPr>
+          <w:sz w:val="20"/>
+          <w:szCs w:val="20"/>
+        </w:rPr>
+        <w:t>Map(</w:t>
+      </w:r>
+      <w:proofErr w:type="spellStart"/>
+      <w:proofErr w:type="gramEnd"/>
+      <w:r>
+        <w:rPr>
+          <w:sz w:val="20"/>
+          <w:szCs w:val="20"/>
+        </w:rPr>
+        <w:t>src</w:t>
+      </w:r>
+      <w:proofErr w:type="spellEnd"/>
+      <w:r>
+        <w:rPr>
+          <w:sz w:val="20"/>
+          <w:szCs w:val="20"/>
+        </w:rPr>
+        <w:t xml:space="preserve">: 54 </w:t>
+      </w:r>
+      <w:proofErr w:type="spellStart"/>
+      <w:r>
+        <w:rPr>
+          <w:sz w:val="20"/>
+          <w:szCs w:val="20"/>
+        </w:rPr>
+        <w:t>dst</w:t>
+      </w:r>
+      <w:proofErr w:type="spellEnd"/>
+      <w:r>
+        <w:rPr>
+          <w:sz w:val="20"/>
+          <w:szCs w:val="20"/>
+        </w:rPr>
+        <w:t xml:space="preserve">: 549)                 </w:t>
+      </w:r>
+      <w:proofErr w:type="spellStart"/>
+      <w:r>
+        <w:rPr>
+          <w:sz w:val="20"/>
+          <w:szCs w:val="20"/>
+        </w:rPr>
+        <w:t>UniformCost</w:t>
+      </w:r>
+      <w:proofErr w:type="spellEnd"/>
+      <w:r>
+        <w:rPr>
+          <w:sz w:val="20"/>
+          <w:szCs w:val="20"/>
+        </w:rPr>
+        <w:t xml:space="preserve">                   time:   0.01   #dev: 212     </w:t>
+      </w:r>
+      <w:proofErr w:type="spellStart"/>
+      <w:r>
+        <w:rPr>
+          <w:sz w:val="20"/>
+          <w:szCs w:val="20"/>
+        </w:rPr>
+        <w:t>total_cost</w:t>
+      </w:r>
+      <w:proofErr w:type="spellEnd"/>
+      <w:r>
+        <w:rPr>
+          <w:sz w:val="20"/>
+          <w:szCs w:val="20"/>
+        </w:rPr>
+        <w:t>:    12.00000   |path|: 13    path: [   54,    55,    56,    57,    58,    59,    60, 28893, 14580, 14590, 14591, 14592, 14593</w:t>
+      </w:r>
+      <w:r>
+        <w:rPr>
+          <w:rFonts w:cs="Arial"/>
+          <w:sz w:val="20"/>
+          <w:szCs w:val="20"/>
+        </w:rPr>
+        <w:t>]</w:t>
+      </w:r>
+    </w:p>
+    <w:p>
+      <w:pPr>
+        <w:bidi/>
+        <w:rPr>
+          <w:sz w:val="20"/>
+          <w:szCs w:val="20"/>
+          <w:rtl/>
+        </w:rPr>
+      </w:pPr>
+    </w:p>
+    <w:p>
+      <w:pPr>
+        <w:bidi/>
+        <w:rPr>
+          <w:sz w:val="20"/>
+          <w:szCs w:val="20"/>
+          <w:rtl/>
+        </w:rPr>
+      </w:pPr>
+    </w:p>
+    <w:p>
+      <w:pPr>
+        <w:bidi/>
+        <w:rPr>
+          <w:sz w:val="20"/>
+          <w:szCs w:val="20"/>
+          <w:u w:val="single"/>
+          <w:rtl/>
+        </w:rPr>
+      </w:pPr>
+      <w:r>
+        <w:rPr>
+          <w:rFonts w:hint="cs"/>
+          <w:sz w:val="20"/>
+          <w:szCs w:val="20"/>
+          <w:u w:val="single"/>
+          <w:rtl/>
+        </w:rPr>
+        <w:t xml:space="preserve">להלן פלט הריצה </w:t>
+      </w:r>
+      <w:r>
+        <w:rPr>
+          <w:rFonts w:hint="cs"/>
+          <w:sz w:val="20"/>
+          <w:szCs w:val="20"/>
+          <w:u w:val="single"/>
+          <w:rtl/>
+        </w:rPr>
+        <w:t>המתוקנת:</w:t>
+      </w:r>
+    </w:p>
+    <w:p>
+      <w:pPr>
+        <w:bidi/>
+        <w:rPr>
+          <w:sz w:val="20"/>
+          <w:szCs w:val="20"/>
+          <w:u w:val="single"/>
+          <w:rtl/>
+        </w:rPr>
+      </w:pPr>
+    </w:p>
+    <w:p>
+      <w:pPr>
+        <w:rPr>
+          <w:sz w:val="20"/>
+          <w:szCs w:val="20"/>
+        </w:rPr>
+      </w:pPr>
+      <w:r>
+        <w:rPr>
+          <w:sz w:val="20"/>
+          <w:szCs w:val="20"/>
+        </w:rPr>
+        <w:t>Map(</w:t>
+      </w:r>
+      <w:proofErr w:type="spellStart"/>
+      <w:r>
+        <w:rPr>
+          <w:sz w:val="20"/>
+          <w:szCs w:val="20"/>
+        </w:rPr>
+        <w:t>src</w:t>
+      </w:r>
+      <w:proofErr w:type="spellEnd"/>
+      <w:r>
+        <w:rPr>
+          <w:sz w:val="20"/>
+          <w:szCs w:val="20"/>
+        </w:rPr>
+        <w:t xml:space="preserve">: 54 </w:t>
+      </w:r>
+      <w:proofErr w:type="spellStart"/>
+      <w:r>
+        <w:rPr>
+          <w:sz w:val="20"/>
+          <w:szCs w:val="20"/>
+        </w:rPr>
+        <w:t>dst</w:t>
+      </w:r>
+      <w:proofErr w:type="spellEnd"/>
+      <w:r>
+        <w:rPr>
+          <w:sz w:val="20"/>
+          <w:szCs w:val="20"/>
+        </w:rPr>
+        <w:t xml:space="preserve">: 549)                 </w:t>
+      </w:r>
+      <w:proofErr w:type="spellStart"/>
+      <w:r>
+        <w:rPr>
+          <w:sz w:val="20"/>
+          <w:szCs w:val="20"/>
+        </w:rPr>
+        <w:t>UniformCost</w:t>
+      </w:r>
+      <w:proofErr w:type="spellEnd"/>
+      <w:r>
+        <w:rPr>
+          <w:sz w:val="20"/>
+          <w:szCs w:val="20"/>
+        </w:rPr>
+        <w:t xml:space="preserve">                   time:   1.05   #dev: 17355   </w:t>
+      </w:r>
+      <w:proofErr w:type="spellStart"/>
+      <w:r>
+        <w:rPr>
+          <w:sz w:val="20"/>
+          <w:szCs w:val="20"/>
+        </w:rPr>
+        <w:t>total_cost</w:t>
+      </w:r>
+      <w:proofErr w:type="spellEnd"/>
+      <w:r>
+        <w:rPr>
+          <w:sz w:val="20"/>
+          <w:szCs w:val="20"/>
+        </w:rPr>
+        <w:t>:  7465.52560   |path|: 137   path: [   54,    55,    56,    57,    58,    59,    60, 28893, 14580, 14590, 14591, 14592, 14593, 81892, 25814,    81, 26236, 26234,  1188, 33068, 33069, 33070, 15474, 33071,  5020, 21699, 33072, 33073, 33074, 16203,  9847,  9848,  9849,  9850,  9851,   335,  9852, 82906, 82907, 82908, 82909, 95454, 96539, 72369, 94627, 38553, 72367, 29007, 94632, 96540,  9269, 82890, 29049, 29026, 82682, 71897, 83380, 96541, 82904, 96542, 96543, 96544, 96545, 96546, 96547, 82911, 82928, 24841, 24842, 24843,  5215, 24844,  9274, 24845, 24846, 24847, 24848, 24849, 24850, 24851, 24852, 24853, 24854, 24855, 24856, 24857, 24858, 24859, 24860, 24861, 24862, 24863, 24864, 24865, 24866, 82208, 82209, 82210, 21518, 21431, 21432, 21433, 21434, 21435, 21436, 21437, 21438, 21439, 21440, 21441, 21442, 21443, 21444, 21445, 21446, 21447, 21448, 21449, 21450, 21451,   621, 21452, 21453, 21454, 21495, 21496,   539,   540,   541,   542,   543,   544,   545,   546,   547,   548,   549]</w:t>
+      </w:r>
+    </w:p>
+    <w:p>
+      <w:pPr>
+        <w:rPr>
+          <w:sz w:val="20"/>
+          <w:szCs w:val="20"/>
+        </w:rPr>
+      </w:pPr>
+    </w:p>
+    <w:p>
+      <w:pPr>
+        <w:bidi/>
+        <w:rPr>
+          <w:rFonts w:hint="cs"/>
+          <w:u w:val="single"/>
+          <w:rtl/>
+        </w:rPr>
+      </w:pPr>
+      <w:r>
+        <w:rPr>
+          <w:rFonts w:hint="cs"/>
+          <w:u w:val="single"/>
+          <w:rtl/>
+        </w:rPr>
+        <w:t>חלק</w:t>
+      </w:r>
+      <w:r>
+        <w:rPr>
+          <w:rFonts w:hint="cs"/>
+          <w:u w:val="single"/>
+          <w:rtl/>
+        </w:rPr>
+        <w:t xml:space="preserve"> </w:t>
+      </w:r>
+      <w:r>
+        <w:rPr>
+          <w:rFonts w:hint="cs"/>
+          <w:u w:val="single"/>
+          <w:rtl/>
+        </w:rPr>
+        <w:t xml:space="preserve">ה - </w:t>
+      </w:r>
+      <w:bookmarkStart w:id="0" w:name="_GoBack"/>
+      <w:bookmarkEnd w:id="0"/>
     </w:p>
     <w:sectPr>
       <w:pgSz w:w="11900" w:h="16840"/>

</xml_diff>

<commit_message>
Finish Section E, q11
</commit_message>
<xml_diff>
--- a/HW1.docx
+++ b/HW1.docx
@@ -4239,6 +4239,29 @@
           <w:u w:val="single"/>
           <w:rtl/>
         </w:rPr>
+        <w:t xml:space="preserve"> ד</w:t>
+      </w:r>
+      <w:r>
+        <w:rPr>
+          <w:rFonts w:hint="cs"/>
+          <w:u w:val="single"/>
+          <w:rtl/>
+        </w:rPr>
+        <w:t xml:space="preserve">׳ </w:t>
+      </w:r>
+      <w:r>
+        <w:rPr>
+          <w:u w:val="single"/>
+          <w:rtl/>
+        </w:rPr>
+        <w:t>–</w:t>
+      </w:r>
+      <w:r>
+        <w:rPr>
+          <w:rFonts w:hint="cs"/>
+          <w:u w:val="single"/>
+          <w:rtl/>
+        </w:rPr>
         <w:t xml:space="preserve"> </w:t>
       </w:r>
       <w:r>
@@ -4247,39 +4270,33 @@
           <w:u w:val="single"/>
           <w:rtl/>
         </w:rPr>
-        <w:t>ד</w:t>
-      </w:r>
-      <w:r>
-        <w:rPr>
-          <w:rFonts w:hint="cs"/>
-          <w:u w:val="single"/>
-          <w:rtl/>
-        </w:rPr>
-        <w:t xml:space="preserve">׳ </w:t>
-      </w:r>
-      <w:r>
-        <w:rPr>
-          <w:u w:val="single"/>
-          <w:rtl/>
-        </w:rPr>
-        <w:t>–</w:t>
-      </w:r>
-      <w:r>
-        <w:rPr>
-          <w:rFonts w:hint="cs"/>
-          <w:u w:val="single"/>
-          <w:rtl/>
-        </w:rPr>
-        <w:t xml:space="preserve"> </w:t>
-      </w:r>
-      <w:r>
-        <w:rPr>
-          <w:rFonts w:hint="cs"/>
-          <w:u w:val="single"/>
-          <w:rtl/>
-        </w:rPr>
         <w:t>מתחילים לתכנת</w:t>
       </w:r>
+    </w:p>
+    <w:p>
+      <w:pPr>
+        <w:bidi/>
+        <w:rPr>
+          <w:sz w:val="20"/>
+          <w:szCs w:val="20"/>
+          <w:rtl/>
+        </w:rPr>
+      </w:pPr>
+    </w:p>
+    <w:p>
+      <w:pPr>
+        <w:pStyle w:val="ListParagraph"/>
+        <w:numPr>
+          <w:ilvl w:val="0"/>
+          <w:numId w:val="1"/>
+        </w:numPr>
+        <w:bidi/>
+        <w:rPr>
+          <w:sz w:val="20"/>
+          <w:szCs w:val="20"/>
+          <w:rtl/>
+        </w:rPr>
+      </w:pPr>
     </w:p>
     <w:p>
       <w:pPr>
@@ -4566,7 +4583,6 @@
       <w:pPr>
         <w:bidi/>
         <w:rPr>
-          <w:rFonts w:hint="cs"/>
           <w:u w:val="single"/>
           <w:rtl/>
         </w:rPr>
@@ -4585,6 +4601,21 @@
           <w:u w:val="single"/>
           <w:rtl/>
         </w:rPr>
+        <w:t xml:space="preserve"> ה </w:t>
+      </w:r>
+      <w:r>
+        <w:rPr>
+          <w:u w:val="single"/>
+          <w:rtl/>
+        </w:rPr>
+        <w:t>–</w:t>
+      </w:r>
+      <w:r>
+        <w:rPr>
+          <w:rFonts w:hint="cs"/>
+          <w:u w:val="single"/>
+          <w:rtl/>
+        </w:rPr>
         <w:t xml:space="preserve"> </w:t>
       </w:r>
       <w:r>
@@ -4593,7 +4624,215 @@
           <w:u w:val="single"/>
           <w:rtl/>
         </w:rPr>
-        <w:t xml:space="preserve">ה - </w:t>
+        <w:t xml:space="preserve">אלגוריתם </w:t>
+      </w:r>
+      <w:r>
+        <w:rPr>
+          <w:u w:val="single"/>
+        </w:rPr>
+        <w:t>A*</w:t>
+      </w:r>
+    </w:p>
+    <w:p>
+      <w:pPr>
+        <w:bidi/>
+        <w:rPr>
+          <w:u w:val="single"/>
+          <w:rtl/>
+        </w:rPr>
+      </w:pPr>
+    </w:p>
+    <w:p>
+      <w:pPr>
+        <w:pStyle w:val="ListParagraph"/>
+        <w:numPr>
+          <w:ilvl w:val="0"/>
+          <w:numId w:val="1"/>
+        </w:numPr>
+        <w:bidi/>
+        <w:rPr>
+          <w:sz w:val="20"/>
+          <w:szCs w:val="20"/>
+        </w:rPr>
+      </w:pPr>
+      <w:r>
+        <w:rPr>
+          <w:rFonts w:hint="cs"/>
+          <w:sz w:val="20"/>
+          <w:szCs w:val="20"/>
+          <w:rtl/>
+        </w:rPr>
+        <w:t>מומש בקוד.</w:t>
+      </w:r>
+    </w:p>
+    <w:p>
+      <w:pPr>
+        <w:pStyle w:val="ListParagraph"/>
+        <w:numPr>
+          <w:ilvl w:val="0"/>
+          <w:numId w:val="1"/>
+        </w:numPr>
+        <w:bidi/>
+        <w:rPr>
+          <w:sz w:val="20"/>
+          <w:szCs w:val="20"/>
+        </w:rPr>
+      </w:pPr>
+      <w:r>
+        <w:rPr>
+          <w:rFonts w:hint="cs"/>
+          <w:sz w:val="20"/>
+          <w:szCs w:val="20"/>
+          <w:rtl/>
+        </w:rPr>
+        <w:t>מומש בקוד.</w:t>
+      </w:r>
+    </w:p>
+    <w:p>
+      <w:pPr>
+        <w:pStyle w:val="ListParagraph"/>
+        <w:numPr>
+          <w:ilvl w:val="0"/>
+          <w:numId w:val="1"/>
+        </w:numPr>
+        <w:bidi/>
+        <w:rPr>
+          <w:sz w:val="20"/>
+          <w:szCs w:val="20"/>
+        </w:rPr>
+      </w:pPr>
+      <w:r>
+        <w:rPr>
+          <w:rFonts w:hint="cs"/>
+          <w:sz w:val="20"/>
+          <w:szCs w:val="20"/>
+          <w:rtl/>
+        </w:rPr>
+        <w:t>מומ</w:t>
+      </w:r>
+      <w:r>
+        <w:rPr>
+          <w:rFonts w:hint="cs"/>
+          <w:sz w:val="20"/>
+          <w:szCs w:val="20"/>
+          <w:rtl/>
+        </w:rPr>
+        <w:t>ש</w:t>
+      </w:r>
+      <w:r>
+        <w:rPr>
+          <w:rFonts w:hint="cs"/>
+          <w:sz w:val="20"/>
+          <w:szCs w:val="20"/>
+          <w:rtl/>
+        </w:rPr>
+        <w:t xml:space="preserve"> בקוד. להלן פלט הריצה:</w:t>
+      </w:r>
+    </w:p>
+    <w:p>
+      <w:pPr>
+        <w:bidi/>
+        <w:rPr>
+          <w:sz w:val="20"/>
+          <w:szCs w:val="20"/>
+        </w:rPr>
+      </w:pPr>
+    </w:p>
+    <w:p>
+      <w:pPr>
+        <w:rPr>
+          <w:sz w:val="20"/>
+          <w:szCs w:val="20"/>
+        </w:rPr>
+      </w:pPr>
+    </w:p>
+    <w:p>
+      <w:pPr>
+        <w:rPr>
+          <w:rFonts w:hint="cs"/>
+          <w:sz w:val="20"/>
+          <w:szCs w:val="20"/>
+          <w:rtl/>
+        </w:rPr>
+      </w:pPr>
+      <w:r>
+        <w:rPr>
+          <w:sz w:val="20"/>
+          <w:szCs w:val="20"/>
+        </w:rPr>
+        <w:t>Map(</w:t>
+      </w:r>
+      <w:proofErr w:type="spellStart"/>
+      <w:r>
+        <w:rPr>
+          <w:sz w:val="20"/>
+          <w:szCs w:val="20"/>
+        </w:rPr>
+        <w:t>src</w:t>
+      </w:r>
+      <w:proofErr w:type="spellEnd"/>
+      <w:r>
+        <w:rPr>
+          <w:sz w:val="20"/>
+          <w:szCs w:val="20"/>
+        </w:rPr>
+        <w:t xml:space="preserve">: 54 </w:t>
+      </w:r>
+      <w:proofErr w:type="spellStart"/>
+      <w:r>
+        <w:rPr>
+          <w:sz w:val="20"/>
+          <w:szCs w:val="20"/>
+        </w:rPr>
+        <w:t>dst</w:t>
+      </w:r>
+      <w:proofErr w:type="spellEnd"/>
+      <w:r>
+        <w:rPr>
+          <w:sz w:val="20"/>
+          <w:szCs w:val="20"/>
+        </w:rPr>
+        <w:t>: 549)                 A* (h=</w:t>
+      </w:r>
+      <w:proofErr w:type="spellStart"/>
+      <w:r>
+        <w:rPr>
+          <w:sz w:val="20"/>
+          <w:szCs w:val="20"/>
+        </w:rPr>
+        <w:t>AirDist</w:t>
+      </w:r>
+      <w:proofErr w:type="spellEnd"/>
+      <w:r>
+        <w:rPr>
+          <w:sz w:val="20"/>
+          <w:szCs w:val="20"/>
+        </w:rPr>
+        <w:t xml:space="preserve">, w=0.500)       time:   0.14   #dev: 2016    </w:t>
+      </w:r>
+      <w:proofErr w:type="spellStart"/>
+      <w:r>
+        <w:rPr>
+          <w:sz w:val="20"/>
+          <w:szCs w:val="20"/>
+        </w:rPr>
+        <w:t>total_cost</w:t>
+      </w:r>
+      <w:proofErr w:type="spellEnd"/>
+      <w:r>
+        <w:rPr>
+          <w:sz w:val="20"/>
+          <w:szCs w:val="20"/>
+        </w:rPr>
+        <w:t>:  7465.52560   |path|: 137   path: [   54,    55,    56,    57,    58,    59,    60, 28893, 14580, 14590, 14591, 14592, 14593, 81892, 25814,    81, 26236, 26234,  1188, 33068, 33069, 33070, 15474, 33071,  5020, 21699, 33072, 33073, 33074, 16203,  9847,  9848,  9849,  9850,  9851,   335,  9852, 82906, 82907, 82908, 82909, 95454, 96539, 72369, 94627, 38553, 72367, 29007, 94632, 96540,  9269, 82890, 29049, 29026, 82682, 71897, 83380, 96541, 82904, 96542, 96543, 96544, 96545, 96546, 96547, 82911, 82928, 24841, 24842, 24843,  5215, 24844,  9274, 24845, 24846, 24847, 24848, 24849, 24850, 24851, 24852, 24853, 24854, 24855, 24856, 24857, 24858, 24859, 24860, 24861, 24862, 24863, 24864, 24865, 24866, 82208, 82209, 82210, 21518, 21431, 21432, 21433, 21434, 21435, 21436, 21437, 21438, 21439, 21440, 21441, 21442, 21443, 21444, 21445, 21446, 21447, 21448, 21449, 21450, 21451,   621, 21452, 21453, 21454, 21495, 21496,   539,   540,   541,   542,   543,   544,   545,   546,   547,   548,   549</w:t>
+      </w:r>
+      <w:r>
+        <w:rPr>
+          <w:rFonts w:cs="Arial"/>
+          <w:sz w:val="20"/>
+          <w:szCs w:val="20"/>
+        </w:rPr>
+        <w:t>]</w:t>
       </w:r>
       <w:bookmarkStart w:id="0" w:name="_GoBack"/>
       <w:bookmarkEnd w:id="0"/>
@@ -4611,7 +4850,7 @@
 <file path=word/numbering.xml><?xml version="1.0" encoding="utf-8"?>
 <w:numbering xmlns:wpc="http://schemas.microsoft.com/office/word/2010/wordprocessingCanvas" xmlns:cx="http://schemas.microsoft.com/office/drawing/2014/chartex" xmlns:cx1="http://schemas.microsoft.com/office/drawing/2015/9/8/chartex" xmlns:cx2="http://schemas.microsoft.com/office/drawing/2015/10/21/chartex" xmlns:cx3="http://schemas.microsoft.com/office/drawing/2016/5/9/chartex" xmlns:cx4="http://schemas.microsoft.com/office/drawing/2016/5/10/chartex" xmlns:cx5="http://schemas.microsoft.com/office/drawing/2016/5/11/chartex" xmlns:cx6="http://schemas.microsoft.com/office/drawing/2016/5/12/chartex" xmlns:cx7="http://schemas.microsoft.com/office/drawing/2016/5/13/chartex" xmlns:cx8="http://schemas.microsoft.com/office/drawing/2016/5/14/chartex" xmlns:mc="http://schemas.openxmlformats.org/markup-compatibility/2006" xmlns:aink="http://schemas.microsoft.com/office/drawing/2016/ink" xmlns:am3d="http://schemas.microsoft.com/office/drawing/2017/model3d" xmlns:o="urn:schemas-microsoft-com:office:office" xmlns:r="http://schemas.openxmlformats.org/officeDocument/2006/relationships" xmlns:m="http://schemas.openxmlformats.org/officeDocument/2006/math" xmlns:v="urn:schemas-microsoft-com:vml" xmlns:wp14="http://schemas.microsoft.com/office/word/2010/wordprocessingDrawing" xmlns:wp="http://schemas.openxmlformats.org/drawingml/2006/wordprocessingDrawing" xmlns:w10="urn:schemas-microsoft-com:office:word" xmlns:w="http://schemas.openxmlformats.org/wordprocessingml/2006/main" xmlns:w14="http://schemas.microsoft.com/office/word/2010/wordml" xmlns:w15="http://schemas.microsoft.com/office/word/2012/wordml" xmlns:w16cid="http://schemas.microsoft.com/office/word/2016/wordml/cid" xmlns:w16se="http://schemas.microsoft.com/office/word/2015/wordml/symex" xmlns:wpg="http://schemas.microsoft.com/office/word/2010/wordprocessingGroup" xmlns:wpi="http://schemas.microsoft.com/office/word/2010/wordprocessingInk" xmlns:wne="http://schemas.microsoft.com/office/word/2006/wordml" xmlns:wps="http://schemas.microsoft.com/office/word/2010/wordprocessingShape" mc:Ignorable="w14 w15 w16se w16cid wp14">
   <w:abstractNum w:abstractNumId="0" w15:restartNumberingAfterBreak="0">
-    <w:nsid w:val="17D33E88"/>
+    <w:nsid w:val="0F5D18CD"/>
     <w:multiLevelType w:val="hybridMultilevel"/>
     <w:tmpl w:val="481E1CEE"/>
     <w:lvl w:ilvl="0" w:tplc="1AD81798">
@@ -4702,7 +4941,7 @@
     </w:lvl>
   </w:abstractNum>
   <w:abstractNum w:abstractNumId="1" w15:restartNumberingAfterBreak="0">
-    <w:nsid w:val="616E00CB"/>
+    <w:nsid w:val="17D33E88"/>
     <w:multiLevelType w:val="hybridMultilevel"/>
     <w:tmpl w:val="481E1CEE"/>
     <w:lvl w:ilvl="0" w:tplc="1AD81798">
@@ -4792,11 +5031,105 @@
       </w:pPr>
     </w:lvl>
   </w:abstractNum>
+  <w:abstractNum w:abstractNumId="2" w15:restartNumberingAfterBreak="0">
+    <w:nsid w:val="616E00CB"/>
+    <w:multiLevelType w:val="hybridMultilevel"/>
+    <w:tmpl w:val="481E1CEE"/>
+    <w:lvl w:ilvl="0" w:tplc="1AD81798">
+      <w:start w:val="1"/>
+      <w:numFmt w:val="decimal"/>
+      <w:lvlText w:val="%1)"/>
+      <w:lvlJc w:val="left"/>
+      <w:pPr>
+        <w:ind w:left="720" w:hanging="360"/>
+      </w:pPr>
+      <w:rPr>
+        <w:rFonts w:hint="default"/>
+        <w:sz w:val="20"/>
+        <w:szCs w:val="20"/>
+      </w:rPr>
+    </w:lvl>
+    <w:lvl w:ilvl="1" w:tplc="04090019">
+      <w:start w:val="1"/>
+      <w:numFmt w:val="lowerLetter"/>
+      <w:lvlText w:val="%2."/>
+      <w:lvlJc w:val="left"/>
+      <w:pPr>
+        <w:ind w:left="1440" w:hanging="360"/>
+      </w:pPr>
+    </w:lvl>
+    <w:lvl w:ilvl="2" w:tplc="0409001B">
+      <w:start w:val="1"/>
+      <w:numFmt w:val="lowerRoman"/>
+      <w:lvlText w:val="%3."/>
+      <w:lvlJc w:val="right"/>
+      <w:pPr>
+        <w:ind w:left="2160" w:hanging="180"/>
+      </w:pPr>
+    </w:lvl>
+    <w:lvl w:ilvl="3" w:tplc="0409000F" w:tentative="1">
+      <w:start w:val="1"/>
+      <w:numFmt w:val="decimal"/>
+      <w:lvlText w:val="%4."/>
+      <w:lvlJc w:val="left"/>
+      <w:pPr>
+        <w:ind w:left="2880" w:hanging="360"/>
+      </w:pPr>
+    </w:lvl>
+    <w:lvl w:ilvl="4" w:tplc="04090019" w:tentative="1">
+      <w:start w:val="1"/>
+      <w:numFmt w:val="lowerLetter"/>
+      <w:lvlText w:val="%5."/>
+      <w:lvlJc w:val="left"/>
+      <w:pPr>
+        <w:ind w:left="3600" w:hanging="360"/>
+      </w:pPr>
+    </w:lvl>
+    <w:lvl w:ilvl="5" w:tplc="0409001B" w:tentative="1">
+      <w:start w:val="1"/>
+      <w:numFmt w:val="lowerRoman"/>
+      <w:lvlText w:val="%6."/>
+      <w:lvlJc w:val="right"/>
+      <w:pPr>
+        <w:ind w:left="4320" w:hanging="180"/>
+      </w:pPr>
+    </w:lvl>
+    <w:lvl w:ilvl="6" w:tplc="0409000F" w:tentative="1">
+      <w:start w:val="1"/>
+      <w:numFmt w:val="decimal"/>
+      <w:lvlText w:val="%7."/>
+      <w:lvlJc w:val="left"/>
+      <w:pPr>
+        <w:ind w:left="5040" w:hanging="360"/>
+      </w:pPr>
+    </w:lvl>
+    <w:lvl w:ilvl="7" w:tplc="04090019" w:tentative="1">
+      <w:start w:val="1"/>
+      <w:numFmt w:val="lowerLetter"/>
+      <w:lvlText w:val="%8."/>
+      <w:lvlJc w:val="left"/>
+      <w:pPr>
+        <w:ind w:left="5760" w:hanging="360"/>
+      </w:pPr>
+    </w:lvl>
+    <w:lvl w:ilvl="8" w:tplc="0409001B" w:tentative="1">
+      <w:start w:val="1"/>
+      <w:numFmt w:val="lowerRoman"/>
+      <w:lvlText w:val="%9."/>
+      <w:lvlJc w:val="right"/>
+      <w:pPr>
+        <w:ind w:left="6480" w:hanging="180"/>
+      </w:pPr>
+    </w:lvl>
+  </w:abstractNum>
   <w:num w:numId="1">
-    <w:abstractNumId w:val="0"/>
+    <w:abstractNumId w:val="1"/>
   </w:num>
   <w:num w:numId="2">
-    <w:abstractNumId w:val="1"/>
+    <w:abstractNumId w:val="2"/>
+  </w:num>
+  <w:num w:numId="3">
+    <w:abstractNumId w:val="0"/>
   </w:num>
 </w:numbering>
 </file>

</xml_diff>

<commit_message>
Finish Section E, q12 - code only
</commit_message>
<xml_diff>
--- a/HW1.docx
+++ b/HW1.docx
@@ -4749,10 +4749,9 @@
     <w:p>
       <w:pPr>
         <w:rPr>
-          <w:rFonts w:hint="cs"/>
-          <w:sz w:val="20"/>
-          <w:szCs w:val="20"/>
-          <w:rtl/>
+          <w:rFonts w:cs="Arial"/>
+          <w:sz w:val="20"/>
+          <w:szCs w:val="20"/>
         </w:rPr>
       </w:pPr>
       <w:r>
@@ -4833,6 +4832,45 @@
           <w:szCs w:val="20"/>
         </w:rPr>
         <w:t>]</w:t>
+      </w:r>
+    </w:p>
+    <w:p>
+      <w:pPr>
+        <w:rPr>
+          <w:sz w:val="20"/>
+          <w:szCs w:val="20"/>
+        </w:rPr>
+      </w:pPr>
+    </w:p>
+    <w:p>
+      <w:pPr>
+        <w:rPr>
+          <w:sz w:val="20"/>
+          <w:szCs w:val="20"/>
+        </w:rPr>
+      </w:pPr>
+    </w:p>
+    <w:p>
+      <w:pPr>
+        <w:pStyle w:val="ListParagraph"/>
+        <w:numPr>
+          <w:ilvl w:val="0"/>
+          <w:numId w:val="1"/>
+        </w:numPr>
+        <w:bidi/>
+        <w:rPr>
+          <w:sz w:val="20"/>
+          <w:szCs w:val="20"/>
+        </w:rPr>
+      </w:pPr>
+      <w:r>
+        <w:rPr>
+          <w:rFonts w:hint="cs"/>
+          <w:sz w:val="20"/>
+          <w:szCs w:val="20"/>
+          <w:rtl/>
+        </w:rPr>
+        <w:t>כככ</w:t>
       </w:r>
       <w:bookmarkStart w:id="0" w:name="_GoBack"/>
       <w:bookmarkEnd w:id="0"/>
@@ -4941,7 +4979,7 @@
     </w:lvl>
   </w:abstractNum>
   <w:abstractNum w:abstractNumId="1" w15:restartNumberingAfterBreak="0">
-    <w:nsid w:val="17D33E88"/>
+    <w:nsid w:val="12737BE3"/>
     <w:multiLevelType w:val="hybridMultilevel"/>
     <w:tmpl w:val="481E1CEE"/>
     <w:lvl w:ilvl="0" w:tplc="1AD81798">
@@ -5032,7 +5070,7 @@
     </w:lvl>
   </w:abstractNum>
   <w:abstractNum w:abstractNumId="2" w15:restartNumberingAfterBreak="0">
-    <w:nsid w:val="616E00CB"/>
+    <w:nsid w:val="17D33E88"/>
     <w:multiLevelType w:val="hybridMultilevel"/>
     <w:tmpl w:val="481E1CEE"/>
     <w:lvl w:ilvl="0" w:tplc="1AD81798">
@@ -5122,14 +5160,108 @@
       </w:pPr>
     </w:lvl>
   </w:abstractNum>
+  <w:abstractNum w:abstractNumId="3" w15:restartNumberingAfterBreak="0">
+    <w:nsid w:val="616E00CB"/>
+    <w:multiLevelType w:val="hybridMultilevel"/>
+    <w:tmpl w:val="481E1CEE"/>
+    <w:lvl w:ilvl="0" w:tplc="1AD81798">
+      <w:start w:val="1"/>
+      <w:numFmt w:val="decimal"/>
+      <w:lvlText w:val="%1)"/>
+      <w:lvlJc w:val="left"/>
+      <w:pPr>
+        <w:ind w:left="720" w:hanging="360"/>
+      </w:pPr>
+      <w:rPr>
+        <w:rFonts w:hint="default"/>
+        <w:sz w:val="20"/>
+        <w:szCs w:val="20"/>
+      </w:rPr>
+    </w:lvl>
+    <w:lvl w:ilvl="1" w:tplc="04090019">
+      <w:start w:val="1"/>
+      <w:numFmt w:val="lowerLetter"/>
+      <w:lvlText w:val="%2."/>
+      <w:lvlJc w:val="left"/>
+      <w:pPr>
+        <w:ind w:left="1440" w:hanging="360"/>
+      </w:pPr>
+    </w:lvl>
+    <w:lvl w:ilvl="2" w:tplc="0409001B">
+      <w:start w:val="1"/>
+      <w:numFmt w:val="lowerRoman"/>
+      <w:lvlText w:val="%3."/>
+      <w:lvlJc w:val="right"/>
+      <w:pPr>
+        <w:ind w:left="2160" w:hanging="180"/>
+      </w:pPr>
+    </w:lvl>
+    <w:lvl w:ilvl="3" w:tplc="0409000F" w:tentative="1">
+      <w:start w:val="1"/>
+      <w:numFmt w:val="decimal"/>
+      <w:lvlText w:val="%4."/>
+      <w:lvlJc w:val="left"/>
+      <w:pPr>
+        <w:ind w:left="2880" w:hanging="360"/>
+      </w:pPr>
+    </w:lvl>
+    <w:lvl w:ilvl="4" w:tplc="04090019" w:tentative="1">
+      <w:start w:val="1"/>
+      <w:numFmt w:val="lowerLetter"/>
+      <w:lvlText w:val="%5."/>
+      <w:lvlJc w:val="left"/>
+      <w:pPr>
+        <w:ind w:left="3600" w:hanging="360"/>
+      </w:pPr>
+    </w:lvl>
+    <w:lvl w:ilvl="5" w:tplc="0409001B" w:tentative="1">
+      <w:start w:val="1"/>
+      <w:numFmt w:val="lowerRoman"/>
+      <w:lvlText w:val="%6."/>
+      <w:lvlJc w:val="right"/>
+      <w:pPr>
+        <w:ind w:left="4320" w:hanging="180"/>
+      </w:pPr>
+    </w:lvl>
+    <w:lvl w:ilvl="6" w:tplc="0409000F" w:tentative="1">
+      <w:start w:val="1"/>
+      <w:numFmt w:val="decimal"/>
+      <w:lvlText w:val="%7."/>
+      <w:lvlJc w:val="left"/>
+      <w:pPr>
+        <w:ind w:left="5040" w:hanging="360"/>
+      </w:pPr>
+    </w:lvl>
+    <w:lvl w:ilvl="7" w:tplc="04090019" w:tentative="1">
+      <w:start w:val="1"/>
+      <w:numFmt w:val="lowerLetter"/>
+      <w:lvlText w:val="%8."/>
+      <w:lvlJc w:val="left"/>
+      <w:pPr>
+        <w:ind w:left="5760" w:hanging="360"/>
+      </w:pPr>
+    </w:lvl>
+    <w:lvl w:ilvl="8" w:tplc="0409001B" w:tentative="1">
+      <w:start w:val="1"/>
+      <w:numFmt w:val="lowerRoman"/>
+      <w:lvlText w:val="%9."/>
+      <w:lvlJc w:val="right"/>
+      <w:pPr>
+        <w:ind w:left="6480" w:hanging="180"/>
+      </w:pPr>
+    </w:lvl>
+  </w:abstractNum>
   <w:num w:numId="1">
-    <w:abstractNumId w:val="1"/>
+    <w:abstractNumId w:val="2"/>
   </w:num>
   <w:num w:numId="2">
-    <w:abstractNumId w:val="2"/>
+    <w:abstractNumId w:val="3"/>
   </w:num>
   <w:num w:numId="3">
     <w:abstractNumId w:val="0"/>
+  </w:num>
+  <w:num w:numId="4">
+    <w:abstractNumId w:val="1"/>
   </w:num>
 </w:numbering>
 </file>

</xml_diff>